<commit_message>
merged in Vishals report
</commit_message>
<xml_diff>
--- a/project1 report.docx
+++ b/project1 report.docx
@@ -40,25 +40,6 @@
     </w:p>
     <w:p>
       <w:pPr>
-        <w:rPr>
-          <w:rFonts w:ascii="Times" w:hAnsi="Times"/>
-          <w:sz w:val="28"/>
-          <w:szCs w:val="28"/>
-        </w:rPr>
-      </w:pPr>
-    </w:p>
-    <w:p>
-      <w:pPr>
-        <w:rPr>
-          <w:rFonts w:ascii="Times" w:hAnsi="Times"/>
-          <w:sz w:val="28"/>
-          <w:szCs w:val="28"/>
-        </w:rPr>
-      </w:pPr>
-    </w:p>
-    <w:p>
-      <w:pPr>
-        <w:spacing w:line="600" w:lineRule="auto"/>
         <w:jc w:val="center"/>
         <w:rPr>
           <w:rFonts w:ascii="Times" w:hAnsi="Times"/>
@@ -79,7 +60,6 @@
     </w:p>
     <w:p>
       <w:pPr>
-        <w:spacing w:line="600" w:lineRule="auto"/>
         <w:jc w:val="center"/>
         <w:rPr>
           <w:rFonts w:ascii="Times" w:hAnsi="Times"/>
@@ -91,7 +71,6 @@
     </w:p>
     <w:p>
       <w:pPr>
-        <w:spacing w:line="600" w:lineRule="auto"/>
         <w:jc w:val="center"/>
         <w:rPr>
           <w:rFonts w:ascii="Times" w:hAnsi="Times"/>
@@ -112,7 +91,6 @@
     </w:p>
     <w:p>
       <w:pPr>
-        <w:spacing w:line="600" w:lineRule="auto"/>
         <w:jc w:val="center"/>
         <w:rPr>
           <w:rFonts w:ascii="Times" w:hAnsi="Times"/>
@@ -130,12 +108,9 @@
         </w:rPr>
         <w:t>Expert Profession Recommender System</w:t>
       </w:r>
-      <w:bookmarkStart w:id="0" w:name="_GoBack"/>
-      <w:bookmarkEnd w:id="0"/>
-    </w:p>
-    <w:p>
-      <w:pPr>
-        <w:spacing w:line="600" w:lineRule="auto"/>
+    </w:p>
+    <w:p>
+      <w:pPr>
         <w:jc w:val="center"/>
         <w:rPr>
           <w:rFonts w:ascii="Times" w:hAnsi="Times"/>
@@ -146,7 +121,6 @@
     </w:p>
     <w:p>
       <w:pPr>
-        <w:spacing w:line="600" w:lineRule="auto"/>
         <w:jc w:val="center"/>
         <w:rPr>
           <w:rFonts w:ascii="Times" w:hAnsi="Times"/>
@@ -157,7 +131,6 @@
     </w:p>
     <w:p>
       <w:pPr>
-        <w:spacing w:line="600" w:lineRule="auto"/>
         <w:ind w:left="4254" w:firstLine="709"/>
         <w:jc w:val="center"/>
         <w:rPr>
@@ -177,7 +150,6 @@
     </w:p>
     <w:p>
       <w:pPr>
-        <w:spacing w:line="600" w:lineRule="auto"/>
         <w:jc w:val="right"/>
         <w:rPr>
           <w:rFonts w:ascii="Times" w:hAnsi="Times"/>
@@ -196,7 +168,6 @@
     </w:p>
     <w:p>
       <w:pPr>
-        <w:spacing w:line="600" w:lineRule="auto"/>
         <w:jc w:val="right"/>
         <w:rPr>
           <w:rFonts w:ascii="Times" w:hAnsi="Times"/>
@@ -204,8 +175,8 @@
           <w:szCs w:val="28"/>
         </w:rPr>
       </w:pPr>
-      <w:bookmarkStart w:id="1" w:name="__DdeLink__1518_1158102049"/>
-      <w:bookmarkEnd w:id="1"/>
+      <w:bookmarkStart w:id="0" w:name="__DdeLink__1518_1158102049"/>
+      <w:bookmarkEnd w:id="0"/>
       <w:r>
         <w:rPr>
           <w:rFonts w:ascii="Times" w:hAnsi="Times"/>
@@ -322,6 +293,14 @@
           <w:szCs w:val="28"/>
         </w:rPr>
       </w:pPr>
+      <w:r>
+        <w:rPr>
+          <w:rFonts w:ascii="Times" w:hAnsi="Times"/>
+          <w:sz w:val="28"/>
+          <w:szCs w:val="28"/>
+        </w:rPr>
+        <w:br w:type="page"/>
+      </w:r>
     </w:p>
     <w:p>
       <w:pPr>
@@ -359,6 +338,16 @@
         </w:rPr>
         <w:t>Table of Contents:</w:t>
       </w:r>
+    </w:p>
+    <w:p>
+      <w:pPr>
+        <w:rPr>
+          <w:rFonts w:ascii="Times" w:hAnsi="Times"/>
+          <w:b/>
+          <w:sz w:val="28"/>
+          <w:szCs w:val="28"/>
+        </w:rPr>
+      </w:pPr>
     </w:p>
     <w:p>
       <w:pPr>
@@ -1781,6 +1770,24 @@
         </w:rPr>
         <w:t>11</w:t>
       </w:r>
+    </w:p>
+    <w:p>
+      <w:pPr>
+        <w:rPr>
+          <w:rFonts w:ascii="Times" w:hAnsi="Times"/>
+          <w:sz w:val="28"/>
+          <w:szCs w:val="28"/>
+        </w:rPr>
+      </w:pPr>
+    </w:p>
+    <w:p>
+      <w:pPr>
+        <w:rPr>
+          <w:rFonts w:ascii="Times" w:hAnsi="Times"/>
+          <w:sz w:val="28"/>
+          <w:szCs w:val="28"/>
+        </w:rPr>
+      </w:pPr>
     </w:p>
     <w:p>
       <w:pPr>
@@ -3377,7 +3384,6 @@
           <w:color w:val="000000"/>
           <w:sz w:val="28"/>
           <w:szCs w:val="28"/>
-          <w:lang w:eastAsia="en-US" w:bidi="ar-SA"/>
         </w:rPr>
       </w:pPr>
     </w:p>
@@ -3846,12 +3852,2167 @@
           <w:szCs w:val="28"/>
         </w:rPr>
       </w:pPr>
-    </w:p>
-    <w:p>
-      <w:pPr>
+      <w:r>
         <w:rPr>
           <w:rFonts w:ascii="Times" w:hAnsi="Times" w:cs="Times"/>
           <w:color w:val="000000"/>
+          <w:sz w:val="28"/>
+          <w:szCs w:val="28"/>
+        </w:rPr>
+        <w:br w:type="page"/>
+      </w:r>
+    </w:p>
+    <w:p>
+      <w:pPr>
+        <w:rPr>
+          <w:rFonts w:ascii="Times" w:hAnsi="Times"/>
+          <w:sz w:val="28"/>
+          <w:szCs w:val="28"/>
+        </w:rPr>
+      </w:pPr>
+      <w:r>
+        <w:rPr>
+          <w:rFonts w:ascii="Times" w:hAnsi="Times"/>
+          <w:b/>
+          <w:sz w:val="28"/>
+          <w:szCs w:val="28"/>
+        </w:rPr>
+        <w:lastRenderedPageBreak/>
+        <w:t xml:space="preserve">6. </w:t>
+      </w:r>
+      <w:r>
+        <w:rPr>
+          <w:rFonts w:ascii="Times" w:hAnsi="Times"/>
+          <w:b/>
+          <w:sz w:val="28"/>
+          <w:szCs w:val="28"/>
+        </w:rPr>
+        <w:t>Methodology</w:t>
+      </w:r>
+      <w:r>
+        <w:rPr>
+          <w:rFonts w:ascii="Times" w:hAnsi="Times"/>
+          <w:sz w:val="28"/>
+          <w:szCs w:val="28"/>
+        </w:rPr>
+        <w:t>:</w:t>
+      </w:r>
+    </w:p>
+    <w:p>
+      <w:pPr>
+        <w:rPr>
+          <w:rFonts w:ascii="Times" w:hAnsi="Times"/>
+          <w:sz w:val="28"/>
+          <w:szCs w:val="28"/>
+        </w:rPr>
+      </w:pPr>
+    </w:p>
+    <w:p>
+      <w:pPr>
+        <w:rPr>
+          <w:rFonts w:ascii="Times" w:hAnsi="Times"/>
+          <w:sz w:val="28"/>
+          <w:szCs w:val="28"/>
+        </w:rPr>
+      </w:pPr>
+    </w:p>
+    <w:p>
+      <w:pPr>
+        <w:rPr>
+          <w:rFonts w:ascii="Times" w:hAnsi="Times"/>
+          <w:b/>
+          <w:sz w:val="28"/>
+          <w:szCs w:val="28"/>
+        </w:rPr>
+      </w:pPr>
+      <w:r>
+        <w:rPr>
+          <w:rFonts w:ascii="Times" w:hAnsi="Times"/>
+          <w:b/>
+          <w:sz w:val="28"/>
+          <w:szCs w:val="28"/>
+        </w:rPr>
+        <w:t>Backward chaining:</w:t>
+      </w:r>
+    </w:p>
+    <w:p>
+      <w:pPr>
+        <w:rPr>
+          <w:rFonts w:ascii="Times" w:hAnsi="Times"/>
+          <w:sz w:val="28"/>
+          <w:szCs w:val="28"/>
+        </w:rPr>
+      </w:pPr>
+    </w:p>
+    <w:p>
+      <w:pPr>
+        <w:rPr>
+          <w:rFonts w:ascii="Times" w:hAnsi="Times"/>
+          <w:sz w:val="28"/>
+          <w:szCs w:val="28"/>
+        </w:rPr>
+      </w:pPr>
+      <w:r>
+        <w:rPr>
+          <w:rFonts w:ascii="Times" w:hAnsi="Times"/>
+          <w:sz w:val="28"/>
+          <w:szCs w:val="28"/>
+        </w:rPr>
+        <w:t>Backward chaining (or backward reasoning) is an </w:t>
+      </w:r>
+      <w:hyperlink r:id="rId5" w:tooltip="Inference" w:history="1">
+        <w:r>
+          <w:rPr>
+            <w:rFonts w:ascii="Times" w:hAnsi="Times"/>
+            <w:sz w:val="28"/>
+            <w:szCs w:val="28"/>
+          </w:rPr>
+          <w:t>inference</w:t>
+        </w:r>
+      </w:hyperlink>
+      <w:r>
+        <w:rPr>
+          <w:rFonts w:ascii="Times" w:hAnsi="Times"/>
+          <w:sz w:val="28"/>
+          <w:szCs w:val="28"/>
+        </w:rPr>
+        <w:t> method described colloquially as working backward from the goal. It is used in </w:t>
+      </w:r>
+      <w:hyperlink r:id="rId6" w:tooltip="Automated theorem prover" w:history="1">
+        <w:r>
+          <w:rPr>
+            <w:rFonts w:ascii="Times" w:hAnsi="Times"/>
+            <w:sz w:val="28"/>
+            <w:szCs w:val="28"/>
+          </w:rPr>
+          <w:t>automated theorem provers</w:t>
+        </w:r>
+      </w:hyperlink>
+      <w:r>
+        <w:rPr>
+          <w:rFonts w:ascii="Times" w:hAnsi="Times"/>
+          <w:sz w:val="28"/>
+          <w:szCs w:val="28"/>
+        </w:rPr>
+        <w:t>, </w:t>
+      </w:r>
+      <w:hyperlink r:id="rId7" w:tooltip="Inference engine" w:history="1">
+        <w:r>
+          <w:rPr>
+            <w:rFonts w:ascii="Times" w:hAnsi="Times"/>
+            <w:sz w:val="28"/>
+            <w:szCs w:val="28"/>
+          </w:rPr>
+          <w:t>inference engines</w:t>
+        </w:r>
+      </w:hyperlink>
+      <w:r>
+        <w:rPr>
+          <w:rFonts w:ascii="Times" w:hAnsi="Times"/>
+          <w:sz w:val="28"/>
+          <w:szCs w:val="28"/>
+        </w:rPr>
+        <w:t>, </w:t>
+      </w:r>
+      <w:hyperlink r:id="rId8" w:tooltip="Proof assistant" w:history="1">
+        <w:r>
+          <w:rPr>
+            <w:rFonts w:ascii="Times" w:hAnsi="Times"/>
+            <w:sz w:val="28"/>
+            <w:szCs w:val="28"/>
+          </w:rPr>
+          <w:t>proof assistants</w:t>
+        </w:r>
+      </w:hyperlink>
+      <w:r>
+        <w:rPr>
+          <w:rFonts w:ascii="Times" w:hAnsi="Times"/>
+          <w:sz w:val="28"/>
+          <w:szCs w:val="28"/>
+        </w:rPr>
+        <w:t>, and other </w:t>
+      </w:r>
+      <w:hyperlink r:id="rId9" w:tooltip="Artificial intelligence" w:history="1">
+        <w:r>
+          <w:rPr>
+            <w:rFonts w:ascii="Times" w:hAnsi="Times"/>
+            <w:sz w:val="28"/>
+            <w:szCs w:val="28"/>
+          </w:rPr>
+          <w:t>artificial intelligence</w:t>
+        </w:r>
+      </w:hyperlink>
+      <w:r>
+        <w:rPr>
+          <w:rFonts w:ascii="Times" w:hAnsi="Times"/>
+          <w:sz w:val="28"/>
+          <w:szCs w:val="28"/>
+        </w:rPr>
+        <w:t> applications</w:t>
+      </w:r>
+    </w:p>
+    <w:p>
+      <w:pPr>
+        <w:rPr>
+          <w:rFonts w:ascii="Times" w:hAnsi="Times"/>
+          <w:sz w:val="28"/>
+          <w:szCs w:val="28"/>
+        </w:rPr>
+      </w:pPr>
+    </w:p>
+    <w:p>
+      <w:pPr>
+        <w:rPr>
+          <w:rFonts w:ascii="Times" w:hAnsi="Times"/>
+          <w:sz w:val="28"/>
+          <w:szCs w:val="28"/>
+        </w:rPr>
+      </w:pPr>
+      <w:r>
+        <w:rPr>
+          <w:rFonts w:ascii="Times" w:hAnsi="Times"/>
+          <w:sz w:val="28"/>
+          <w:szCs w:val="28"/>
+        </w:rPr>
+        <w:br/>
+        <w:t>Backward chaining starts with a list of </w:t>
+      </w:r>
+      <w:hyperlink r:id="rId10" w:tooltip="Goal" w:history="1">
+        <w:r>
+          <w:rPr>
+            <w:rFonts w:ascii="Times" w:hAnsi="Times"/>
+            <w:sz w:val="28"/>
+            <w:szCs w:val="28"/>
+          </w:rPr>
+          <w:t>goals</w:t>
+        </w:r>
+      </w:hyperlink>
+      <w:r>
+        <w:rPr>
+          <w:rFonts w:ascii="Times" w:hAnsi="Times"/>
+          <w:sz w:val="28"/>
+          <w:szCs w:val="28"/>
+        </w:rPr>
+        <w:t> (or a </w:t>
+      </w:r>
+      <w:hyperlink r:id="rId11" w:tooltip="Hypothesis" w:history="1">
+        <w:r>
+          <w:rPr>
+            <w:rFonts w:ascii="Times" w:hAnsi="Times"/>
+            <w:sz w:val="28"/>
+            <w:szCs w:val="28"/>
+          </w:rPr>
+          <w:t>hyp</w:t>
+        </w:r>
+        <w:r>
+          <w:rPr>
+            <w:rFonts w:ascii="Times" w:hAnsi="Times"/>
+            <w:sz w:val="28"/>
+            <w:szCs w:val="28"/>
+          </w:rPr>
+          <w:t>o</w:t>
+        </w:r>
+        <w:r>
+          <w:rPr>
+            <w:rFonts w:ascii="Times" w:hAnsi="Times"/>
+            <w:sz w:val="28"/>
+            <w:szCs w:val="28"/>
+          </w:rPr>
+          <w:t>thesis</w:t>
+        </w:r>
+      </w:hyperlink>
+      <w:r>
+        <w:rPr>
+          <w:rFonts w:ascii="Times" w:hAnsi="Times"/>
+          <w:sz w:val="28"/>
+          <w:szCs w:val="28"/>
+        </w:rPr>
+        <w:t>) and works backwards from the </w:t>
+      </w:r>
+      <w:hyperlink r:id="rId12" w:tooltip="Consequent" w:history="1">
+        <w:r>
+          <w:rPr>
+            <w:rFonts w:ascii="Times" w:hAnsi="Times"/>
+            <w:sz w:val="28"/>
+            <w:szCs w:val="28"/>
+          </w:rPr>
+          <w:t>conse</w:t>
+        </w:r>
+        <w:r>
+          <w:rPr>
+            <w:rFonts w:ascii="Times" w:hAnsi="Times"/>
+            <w:sz w:val="28"/>
+            <w:szCs w:val="28"/>
+          </w:rPr>
+          <w:t>q</w:t>
+        </w:r>
+        <w:r>
+          <w:rPr>
+            <w:rFonts w:ascii="Times" w:hAnsi="Times"/>
+            <w:sz w:val="28"/>
+            <w:szCs w:val="28"/>
+          </w:rPr>
+          <w:t>uent</w:t>
+        </w:r>
+      </w:hyperlink>
+      <w:r>
+        <w:rPr>
+          <w:rFonts w:ascii="Times" w:hAnsi="Times"/>
+          <w:sz w:val="28"/>
+          <w:szCs w:val="28"/>
+        </w:rPr>
+        <w:t> to the </w:t>
+      </w:r>
+      <w:hyperlink r:id="rId13" w:tooltip="Antecedent (logic)" w:history="1">
+        <w:r>
+          <w:rPr>
+            <w:rFonts w:ascii="Times" w:hAnsi="Times"/>
+            <w:sz w:val="28"/>
+            <w:szCs w:val="28"/>
+          </w:rPr>
+          <w:t>antecedent</w:t>
+        </w:r>
+      </w:hyperlink>
+      <w:r>
+        <w:rPr>
+          <w:rFonts w:ascii="Times" w:hAnsi="Times"/>
+          <w:sz w:val="28"/>
+          <w:szCs w:val="28"/>
+        </w:rPr>
+        <w:t> to see if any </w:t>
+      </w:r>
+      <w:hyperlink r:id="rId14" w:tooltip="Data" w:history="1">
+        <w:r>
+          <w:rPr>
+            <w:rFonts w:ascii="Times" w:hAnsi="Times"/>
+            <w:sz w:val="28"/>
+            <w:szCs w:val="28"/>
+          </w:rPr>
+          <w:t>data</w:t>
+        </w:r>
+      </w:hyperlink>
+      <w:r>
+        <w:rPr>
+          <w:rFonts w:ascii="Times" w:hAnsi="Times"/>
+          <w:sz w:val="28"/>
+          <w:szCs w:val="28"/>
+        </w:rPr>
+        <w:t> supports any of these consequents. An </w:t>
+      </w:r>
+      <w:hyperlink r:id="rId15" w:tooltip="Inference engine" w:history="1">
+        <w:r>
+          <w:rPr>
+            <w:rFonts w:ascii="Times" w:hAnsi="Times"/>
+            <w:sz w:val="28"/>
+            <w:szCs w:val="28"/>
+          </w:rPr>
+          <w:t>inference engine</w:t>
+        </w:r>
+      </w:hyperlink>
+      <w:r>
+        <w:rPr>
+          <w:rFonts w:ascii="Times" w:hAnsi="Times"/>
+          <w:sz w:val="28"/>
+          <w:szCs w:val="28"/>
+        </w:rPr>
+        <w:t> using backward chaining would search the </w:t>
+      </w:r>
+      <w:hyperlink r:id="rId16" w:tooltip="Inference" w:history="1">
+        <w:r>
+          <w:rPr>
+            <w:rFonts w:ascii="Times" w:hAnsi="Times"/>
+            <w:sz w:val="28"/>
+            <w:szCs w:val="28"/>
+          </w:rPr>
+          <w:t>inference</w:t>
+        </w:r>
+      </w:hyperlink>
+      <w:r>
+        <w:rPr>
+          <w:rFonts w:ascii="Times" w:hAnsi="Times"/>
+          <w:sz w:val="28"/>
+          <w:szCs w:val="28"/>
+        </w:rPr>
+        <w:t> rules until it finds one with a consequent (Then clause) that matches a desired goal. If the antecedent (If clause) of that rule is not known to be true, then it is added to the list of goals (for one's goal to be confirmed one must also provide data that confirms this new rule).</w:t>
+      </w:r>
+    </w:p>
+    <w:p>
+      <w:pPr>
+        <w:rPr>
+          <w:rFonts w:ascii="Times" w:hAnsi="Times"/>
+          <w:sz w:val="28"/>
+          <w:szCs w:val="28"/>
+        </w:rPr>
+      </w:pPr>
+    </w:p>
+    <w:p>
+      <w:pPr>
+        <w:rPr>
+          <w:rFonts w:ascii="Times" w:hAnsi="Times"/>
+          <w:b/>
+          <w:sz w:val="28"/>
+          <w:szCs w:val="28"/>
+        </w:rPr>
+      </w:pPr>
+      <w:r>
+        <w:rPr>
+          <w:rFonts w:ascii="Times" w:hAnsi="Times"/>
+          <w:b/>
+          <w:sz w:val="28"/>
+          <w:szCs w:val="28"/>
+        </w:rPr>
+        <w:t>Data Structures used in Backward Chaining:</w:t>
+      </w:r>
+    </w:p>
+    <w:p>
+      <w:pPr>
+        <w:rPr>
+          <w:rFonts w:ascii="Times" w:hAnsi="Times"/>
+          <w:sz w:val="28"/>
+          <w:szCs w:val="28"/>
+        </w:rPr>
+      </w:pPr>
+    </w:p>
+    <w:p>
+      <w:pPr>
+        <w:pStyle w:val="ListParagraph"/>
+        <w:numPr>
+          <w:ilvl w:val="0"/>
+          <w:numId w:val="10"/>
+        </w:numPr>
+        <w:rPr>
+          <w:rFonts w:ascii="Times" w:hAnsi="Times"/>
+          <w:sz w:val="28"/>
+          <w:szCs w:val="28"/>
+        </w:rPr>
+      </w:pPr>
+      <w:r>
+        <w:rPr>
+          <w:rFonts w:ascii="Times" w:hAnsi="Times"/>
+          <w:sz w:val="28"/>
+          <w:szCs w:val="28"/>
+        </w:rPr>
+        <w:t>Clause Variable List:</w:t>
+      </w:r>
+    </w:p>
+    <w:p>
+      <w:pPr>
+        <w:pStyle w:val="ListParagraph"/>
+        <w:ind w:left="1440"/>
+        <w:rPr>
+          <w:rFonts w:ascii="Times" w:hAnsi="Times"/>
+          <w:sz w:val="28"/>
+          <w:szCs w:val="28"/>
+        </w:rPr>
+      </w:pPr>
+    </w:p>
+    <w:p>
+      <w:pPr>
+        <w:rPr>
+          <w:rFonts w:ascii="Times" w:hAnsi="Times"/>
+          <w:sz w:val="28"/>
+          <w:szCs w:val="28"/>
+        </w:rPr>
+      </w:pPr>
+      <w:r>
+        <w:rPr>
+          <w:rFonts w:ascii="Times" w:hAnsi="Times"/>
+          <w:sz w:val="28"/>
+          <w:szCs w:val="28"/>
+        </w:rPr>
+        <w:t xml:space="preserve">Clause variable list stores all the variables used in IF part of the rules. </w:t>
+      </w:r>
+    </w:p>
+    <w:p>
+      <w:pPr>
+        <w:pStyle w:val="ListParagraph"/>
+        <w:ind w:left="1440"/>
+        <w:rPr>
+          <w:rFonts w:ascii="Times" w:hAnsi="Times"/>
+          <w:sz w:val="28"/>
+          <w:szCs w:val="28"/>
+        </w:rPr>
+      </w:pPr>
+    </w:p>
+    <w:p>
+      <w:pPr>
+        <w:rPr>
+          <w:rFonts w:ascii="Times" w:hAnsi="Times"/>
+          <w:sz w:val="28"/>
+          <w:szCs w:val="28"/>
+        </w:rPr>
+      </w:pPr>
+      <w:r>
+        <w:rPr>
+          <w:rFonts w:ascii="Times" w:hAnsi="Times"/>
+          <w:sz w:val="28"/>
+          <w:szCs w:val="28"/>
+        </w:rPr>
+        <w:t xml:space="preserve">These variables are stored in the array with four array slots allocated for each slot. </w:t>
+      </w:r>
+    </w:p>
+    <w:p>
+      <w:pPr>
+        <w:pStyle w:val="ListParagraph"/>
+        <w:ind w:left="1440"/>
+        <w:rPr>
+          <w:rFonts w:ascii="Times" w:hAnsi="Times"/>
+          <w:sz w:val="28"/>
+          <w:szCs w:val="28"/>
+        </w:rPr>
+      </w:pPr>
+    </w:p>
+    <w:p>
+      <w:pPr>
+        <w:rPr>
+          <w:rFonts w:ascii="Times" w:hAnsi="Times"/>
+          <w:sz w:val="28"/>
+          <w:szCs w:val="28"/>
+        </w:rPr>
+      </w:pPr>
+      <w:r>
+        <w:rPr>
+          <w:rFonts w:ascii="Times" w:hAnsi="Times"/>
+          <w:sz w:val="28"/>
+          <w:szCs w:val="28"/>
+        </w:rPr>
+        <w:t xml:space="preserve">If only one or two array slots are filled, the remaining slots are left blank. </w:t>
+      </w:r>
+    </w:p>
+    <w:p>
+      <w:pPr>
+        <w:pStyle w:val="ListParagraph"/>
+        <w:ind w:left="1440"/>
+        <w:rPr>
+          <w:rFonts w:ascii="Times" w:hAnsi="Times"/>
+          <w:sz w:val="28"/>
+          <w:szCs w:val="28"/>
+        </w:rPr>
+      </w:pPr>
+    </w:p>
+    <w:p>
+      <w:pPr>
+        <w:rPr>
+          <w:rFonts w:ascii="Times" w:hAnsi="Times"/>
+          <w:sz w:val="28"/>
+          <w:szCs w:val="28"/>
+        </w:rPr>
+      </w:pPr>
+      <w:r>
+        <w:rPr>
+          <w:rFonts w:ascii="Times" w:hAnsi="Times"/>
+          <w:sz w:val="28"/>
+          <w:szCs w:val="28"/>
+        </w:rPr>
+        <w:t>If all the clauses in the IF part of a rule are connected by the logical operator AND, all the variables in these clauses must be instantiated before the THEN part can be executed.</w:t>
+      </w:r>
+    </w:p>
+    <w:p>
+      <w:pPr>
+        <w:pStyle w:val="ListParagraph"/>
+        <w:ind w:left="1440"/>
+        <w:rPr>
+          <w:rFonts w:ascii="Times" w:eastAsia="Times New Roman" w:hAnsi="Times" w:cs="Times New Roman"/>
+          <w:sz w:val="28"/>
+          <w:szCs w:val="28"/>
+        </w:rPr>
+      </w:pPr>
+    </w:p>
+    <w:p>
+      <w:pPr>
+        <w:widowControl w:val="0"/>
+        <w:autoSpaceDE w:val="0"/>
+        <w:autoSpaceDN w:val="0"/>
+        <w:adjustRightInd w:val="0"/>
+        <w:spacing w:after="240"/>
+        <w:rPr>
+          <w:rFonts w:ascii="Times" w:hAnsi="Times"/>
+          <w:sz w:val="28"/>
+          <w:szCs w:val="28"/>
+        </w:rPr>
+      </w:pPr>
+      <w:r>
+        <w:rPr>
+          <w:rFonts w:ascii="Times" w:hAnsi="Times"/>
+          <w:sz w:val="28"/>
+          <w:szCs w:val="28"/>
+        </w:rPr>
+        <w:t xml:space="preserve">We can calculate the Clause variable number using the formula </w:t>
+      </w:r>
+      <w:proofErr w:type="spellStart"/>
+      <w:r>
+        <w:rPr>
+          <w:rFonts w:ascii="Times" w:hAnsi="Times"/>
+          <w:sz w:val="28"/>
+          <w:szCs w:val="28"/>
+        </w:rPr>
+        <w:t>Clause_Number</w:t>
+      </w:r>
+      <w:proofErr w:type="spellEnd"/>
+      <w:r>
+        <w:rPr>
+          <w:rFonts w:ascii="Times" w:hAnsi="Times"/>
+          <w:sz w:val="28"/>
+          <w:szCs w:val="28"/>
+        </w:rPr>
+        <w:t>=4*((</w:t>
+      </w:r>
+      <w:proofErr w:type="spellStart"/>
+      <w:r>
+        <w:rPr>
+          <w:rFonts w:ascii="Times" w:hAnsi="Times"/>
+          <w:sz w:val="28"/>
+          <w:szCs w:val="28"/>
+        </w:rPr>
+        <w:t>Rule_Number</w:t>
+      </w:r>
+      <w:proofErr w:type="spellEnd"/>
+      <w:r>
+        <w:rPr>
+          <w:rFonts w:ascii="Times" w:hAnsi="Times"/>
+          <w:sz w:val="28"/>
+          <w:szCs w:val="28"/>
+        </w:rPr>
+        <w:t>/10)-1) + 1.</w:t>
+      </w:r>
+    </w:p>
+    <w:p>
+      <w:pPr>
+        <w:widowControl w:val="0"/>
+        <w:autoSpaceDE w:val="0"/>
+        <w:autoSpaceDN w:val="0"/>
+        <w:adjustRightInd w:val="0"/>
+        <w:spacing w:after="240"/>
+        <w:rPr>
+          <w:rFonts w:ascii="Times" w:hAnsi="Times"/>
+          <w:sz w:val="28"/>
+          <w:szCs w:val="28"/>
+        </w:rPr>
+      </w:pPr>
+    </w:p>
+    <w:p>
+      <w:pPr>
+        <w:rPr>
+          <w:rFonts w:ascii="Times" w:hAnsi="Times"/>
+          <w:sz w:val="28"/>
+          <w:szCs w:val="28"/>
+        </w:rPr>
+      </w:pPr>
+      <w:r>
+        <w:rPr>
+          <w:rFonts w:ascii="Times" w:hAnsi="Times"/>
+          <w:sz w:val="28"/>
+          <w:szCs w:val="28"/>
+        </w:rPr>
+        <w:br w:type="page"/>
+      </w:r>
+    </w:p>
+    <w:p>
+      <w:pPr>
+        <w:pStyle w:val="ListParagraph"/>
+        <w:widowControl w:val="0"/>
+        <w:numPr>
+          <w:ilvl w:val="0"/>
+          <w:numId w:val="10"/>
+        </w:numPr>
+        <w:autoSpaceDE w:val="0"/>
+        <w:autoSpaceDN w:val="0"/>
+        <w:adjustRightInd w:val="0"/>
+        <w:spacing w:after="240"/>
+        <w:rPr>
+          <w:rFonts w:ascii="Times" w:hAnsi="Times"/>
+          <w:sz w:val="28"/>
+          <w:szCs w:val="28"/>
+        </w:rPr>
+      </w:pPr>
+      <w:r>
+        <w:rPr>
+          <w:rFonts w:ascii="Times" w:hAnsi="Times"/>
+          <w:sz w:val="28"/>
+          <w:szCs w:val="28"/>
+        </w:rPr>
+        <w:lastRenderedPageBreak/>
+        <w:t>Conclusion Stack:</w:t>
+      </w:r>
+    </w:p>
+    <w:p>
+      <w:pPr>
+        <w:widowControl w:val="0"/>
+        <w:autoSpaceDE w:val="0"/>
+        <w:autoSpaceDN w:val="0"/>
+        <w:adjustRightInd w:val="0"/>
+        <w:spacing w:after="240"/>
+        <w:rPr>
+          <w:rFonts w:ascii="Times" w:hAnsi="Times"/>
+          <w:sz w:val="28"/>
+          <w:szCs w:val="28"/>
+        </w:rPr>
+      </w:pPr>
+      <w:r>
+        <w:rPr>
+          <w:rFonts w:ascii="Times" w:hAnsi="Times"/>
+          <w:sz w:val="28"/>
+          <w:szCs w:val="28"/>
+        </w:rPr>
+        <w:t xml:space="preserve">Conclusion stack is the most important data structure in implementing backward chaining. It tells which rule contains the conclusion that we are trying to reach and which clause number in the </w:t>
+      </w:r>
+      <w:r>
+        <w:rPr>
+          <w:rFonts w:ascii="Times" w:hAnsi="Times"/>
+          <w:sz w:val="28"/>
+          <w:szCs w:val="28"/>
+        </w:rPr>
+        <w:t>IF portion is currently examined for instantiated.</w:t>
+      </w:r>
+    </w:p>
+    <w:p>
+      <w:pPr>
+        <w:widowControl w:val="0"/>
+        <w:autoSpaceDE w:val="0"/>
+        <w:autoSpaceDN w:val="0"/>
+        <w:adjustRightInd w:val="0"/>
+        <w:spacing w:after="240"/>
+        <w:rPr>
+          <w:rFonts w:ascii="Times" w:hAnsi="Times"/>
+          <w:sz w:val="28"/>
+          <w:szCs w:val="28"/>
+        </w:rPr>
+      </w:pPr>
+    </w:p>
+    <w:p>
+      <w:pPr>
+        <w:pStyle w:val="ListParagraph"/>
+        <w:widowControl w:val="0"/>
+        <w:numPr>
+          <w:ilvl w:val="0"/>
+          <w:numId w:val="10"/>
+        </w:numPr>
+        <w:autoSpaceDE w:val="0"/>
+        <w:autoSpaceDN w:val="0"/>
+        <w:adjustRightInd w:val="0"/>
+        <w:spacing w:after="240"/>
+        <w:rPr>
+          <w:rFonts w:ascii="Times" w:hAnsi="Times"/>
+          <w:sz w:val="28"/>
+          <w:szCs w:val="28"/>
+        </w:rPr>
+      </w:pPr>
+      <w:r>
+        <w:rPr>
+          <w:rFonts w:ascii="Times" w:hAnsi="Times"/>
+          <w:sz w:val="28"/>
+          <w:szCs w:val="28"/>
+        </w:rPr>
+        <w:t>Conclusion List:</w:t>
+      </w:r>
+    </w:p>
+    <w:p>
+      <w:pPr>
+        <w:widowControl w:val="0"/>
+        <w:autoSpaceDE w:val="0"/>
+        <w:autoSpaceDN w:val="0"/>
+        <w:adjustRightInd w:val="0"/>
+        <w:spacing w:after="240"/>
+        <w:rPr>
+          <w:rFonts w:ascii="Times" w:hAnsi="Times"/>
+          <w:sz w:val="28"/>
+          <w:szCs w:val="28"/>
+        </w:rPr>
+      </w:pPr>
+      <w:r>
+        <w:rPr>
+          <w:rFonts w:ascii="Times" w:hAnsi="Times"/>
+          <w:sz w:val="28"/>
+          <w:szCs w:val="28"/>
+        </w:rPr>
+        <w:t>Conclusion list consists of the consequents (THEN part). A clause variable pointer keeps track of the current rule and currently executed clause in that rule. It consists of rule number, conclusion associated with that rule number and set of conditions which yields the conclusion. Conclusion list is complete when the THEN portion of each rule is placed in the same row as the rule number. If the IF part of a rule is true, we invoke the THEN part and instantiate the conclusion.</w:t>
+      </w:r>
+    </w:p>
+    <w:p>
+      <w:pPr>
+        <w:pStyle w:val="ListParagraph"/>
+        <w:widowControl w:val="0"/>
+        <w:numPr>
+          <w:ilvl w:val="0"/>
+          <w:numId w:val="10"/>
+        </w:numPr>
+        <w:autoSpaceDE w:val="0"/>
+        <w:autoSpaceDN w:val="0"/>
+        <w:adjustRightInd w:val="0"/>
+        <w:spacing w:after="240"/>
+        <w:rPr>
+          <w:rFonts w:ascii="Times" w:eastAsia="Times New Roman" w:hAnsi="Times" w:cs="Times New Roman"/>
+          <w:sz w:val="28"/>
+          <w:szCs w:val="28"/>
+        </w:rPr>
+      </w:pPr>
+      <w:r>
+        <w:rPr>
+          <w:rFonts w:ascii="Times" w:eastAsia="Times New Roman" w:hAnsi="Times" w:cs="Times New Roman"/>
+          <w:sz w:val="28"/>
+          <w:szCs w:val="28"/>
+        </w:rPr>
+        <w:t>Variable List:</w:t>
+      </w:r>
+    </w:p>
+    <w:p>
+      <w:pPr>
+        <w:widowControl w:val="0"/>
+        <w:autoSpaceDE w:val="0"/>
+        <w:autoSpaceDN w:val="0"/>
+        <w:adjustRightInd w:val="0"/>
+        <w:spacing w:after="240"/>
+        <w:rPr>
+          <w:rFonts w:ascii="Times" w:hAnsi="Times"/>
+          <w:sz w:val="28"/>
+          <w:szCs w:val="28"/>
+        </w:rPr>
+      </w:pPr>
+      <w:r>
+        <w:rPr>
+          <w:rFonts w:ascii="Times" w:hAnsi="Times"/>
+          <w:sz w:val="28"/>
+          <w:szCs w:val="28"/>
+        </w:rPr>
+        <w:t>This Data structure contains two items: one is a variable name for each variable contained in the IF part of the knowledge base rules and the other item tells us whether or not the variable is instantiated. A variable only appears once in the list no matter how many condition clauses it appears. The instantiated column is always initially set to not instantiated (NI). It will be changed to instantiated (I) as each variable is set to a value.</w:t>
+      </w:r>
+    </w:p>
+    <w:p>
+      <w:pPr>
+        <w:widowControl w:val="0"/>
+        <w:autoSpaceDE w:val="0"/>
+        <w:autoSpaceDN w:val="0"/>
+        <w:adjustRightInd w:val="0"/>
+        <w:spacing w:after="240"/>
+        <w:rPr>
+          <w:rFonts w:ascii="Times" w:hAnsi="Times"/>
+          <w:sz w:val="28"/>
+          <w:szCs w:val="28"/>
+        </w:rPr>
+      </w:pPr>
+    </w:p>
+    <w:p>
+      <w:pPr>
+        <w:widowControl w:val="0"/>
+        <w:autoSpaceDE w:val="0"/>
+        <w:autoSpaceDN w:val="0"/>
+        <w:adjustRightInd w:val="0"/>
+        <w:spacing w:after="240"/>
+        <w:rPr>
+          <w:rFonts w:ascii="Times" w:hAnsi="Times"/>
+          <w:sz w:val="28"/>
+          <w:szCs w:val="28"/>
+        </w:rPr>
+      </w:pPr>
+    </w:p>
+    <w:p>
+      <w:pPr>
+        <w:widowControl w:val="0"/>
+        <w:autoSpaceDE w:val="0"/>
+        <w:autoSpaceDN w:val="0"/>
+        <w:adjustRightInd w:val="0"/>
+        <w:spacing w:after="240"/>
+        <w:rPr>
+          <w:rFonts w:ascii="Times" w:hAnsi="Times"/>
+          <w:sz w:val="28"/>
+          <w:szCs w:val="28"/>
+        </w:rPr>
+      </w:pPr>
+    </w:p>
+    <w:p>
+      <w:pPr>
+        <w:pStyle w:val="ListParagraph"/>
+        <w:ind w:left="1440"/>
+        <w:rPr>
+          <w:rFonts w:ascii="Times" w:hAnsi="Times"/>
+          <w:sz w:val="28"/>
+          <w:szCs w:val="28"/>
+        </w:rPr>
+      </w:pPr>
+    </w:p>
+    <w:p>
+      <w:pPr>
+        <w:rPr>
+          <w:rFonts w:ascii="Times" w:hAnsi="Times"/>
+          <w:sz w:val="28"/>
+          <w:szCs w:val="28"/>
+        </w:rPr>
+      </w:pPr>
+    </w:p>
+    <w:p>
+      <w:pPr>
+        <w:rPr>
+          <w:rFonts w:ascii="Times" w:hAnsi="Times"/>
+          <w:sz w:val="28"/>
+          <w:szCs w:val="28"/>
+        </w:rPr>
+      </w:pPr>
+      <w:r>
+        <w:rPr>
+          <w:rFonts w:ascii="Times" w:hAnsi="Times"/>
+          <w:sz w:val="28"/>
+          <w:szCs w:val="28"/>
+        </w:rPr>
+        <w:br w:type="page"/>
+      </w:r>
+    </w:p>
+    <w:p>
+      <w:pPr>
+        <w:widowControl w:val="0"/>
+        <w:autoSpaceDE w:val="0"/>
+        <w:autoSpaceDN w:val="0"/>
+        <w:adjustRightInd w:val="0"/>
+        <w:spacing w:after="240"/>
+        <w:rPr>
+          <w:rFonts w:cs="Times"/>
+          <w:b/>
+          <w:color w:val="000000"/>
+        </w:rPr>
+      </w:pPr>
+      <w:r>
+        <w:rPr>
+          <w:rFonts w:cs="Times"/>
+          <w:b/>
+          <w:color w:val="000000"/>
+        </w:rPr>
+        <w:lastRenderedPageBreak/>
+        <w:t>ALGORITHM FOR BACKWARD CHAINING:</w:t>
+      </w:r>
+    </w:p>
+    <w:p>
+      <w:pPr>
+        <w:widowControl w:val="0"/>
+        <w:autoSpaceDE w:val="0"/>
+        <w:autoSpaceDN w:val="0"/>
+        <w:adjustRightInd w:val="0"/>
+        <w:spacing w:after="240"/>
+        <w:rPr>
+          <w:rFonts w:cs="Times"/>
+          <w:color w:val="000000"/>
+        </w:rPr>
+      </w:pPr>
+    </w:p>
+    <w:p>
+      <w:pPr>
+        <w:widowControl w:val="0"/>
+        <w:autoSpaceDE w:val="0"/>
+        <w:autoSpaceDN w:val="0"/>
+        <w:adjustRightInd w:val="0"/>
+        <w:spacing w:after="240"/>
+        <w:rPr>
+          <w:rFonts w:ascii="Times" w:hAnsi="Times"/>
+          <w:sz w:val="28"/>
+          <w:szCs w:val="28"/>
+        </w:rPr>
+      </w:pPr>
+      <w:r>
+        <w:rPr>
+          <w:rFonts w:ascii="Times" w:hAnsi="Times"/>
+          <w:sz w:val="28"/>
+          <w:szCs w:val="28"/>
+        </w:rPr>
+        <w:t>Step 1: Get the Conclusion for the problem from User.</w:t>
+      </w:r>
+    </w:p>
+    <w:p>
+      <w:pPr>
+        <w:widowControl w:val="0"/>
+        <w:autoSpaceDE w:val="0"/>
+        <w:autoSpaceDN w:val="0"/>
+        <w:adjustRightInd w:val="0"/>
+        <w:spacing w:after="240"/>
+        <w:rPr>
+          <w:rFonts w:ascii="Times" w:hAnsi="Times"/>
+          <w:sz w:val="28"/>
+          <w:szCs w:val="28"/>
+        </w:rPr>
+      </w:pPr>
+      <w:r>
+        <w:rPr>
+          <w:rFonts w:ascii="Times" w:hAnsi="Times"/>
+          <w:sz w:val="28"/>
+          <w:szCs w:val="28"/>
+        </w:rPr>
+        <w:t xml:space="preserve">Step 2: Search for first occurrence of the conclusion which is taken as input from the user in the conclusion list. </w:t>
+      </w:r>
+    </w:p>
+    <w:p>
+      <w:pPr>
+        <w:widowControl w:val="0"/>
+        <w:autoSpaceDE w:val="0"/>
+        <w:autoSpaceDN w:val="0"/>
+        <w:adjustRightInd w:val="0"/>
+        <w:spacing w:after="240"/>
+        <w:rPr>
+          <w:rFonts w:ascii="Times" w:hAnsi="Times"/>
+          <w:sz w:val="28"/>
+          <w:szCs w:val="28"/>
+        </w:rPr>
+      </w:pPr>
+      <w:r>
+        <w:rPr>
+          <w:rFonts w:ascii="Times" w:hAnsi="Times"/>
+          <w:sz w:val="28"/>
+          <w:szCs w:val="28"/>
+        </w:rPr>
+        <w:t xml:space="preserve">Step 3: </w:t>
+      </w:r>
+      <w:r>
+        <w:rPr>
+          <w:rFonts w:ascii="Times" w:hAnsi="Times"/>
+          <w:sz w:val="28"/>
+          <w:szCs w:val="28"/>
+        </w:rPr>
+        <w:t>If found place the rule on the conclusion s</w:t>
+      </w:r>
+      <w:r>
+        <w:rPr>
+          <w:rFonts w:ascii="Times" w:hAnsi="Times"/>
+          <w:sz w:val="28"/>
+          <w:szCs w:val="28"/>
+        </w:rPr>
+        <w:t>tack using rule number and a [1]</w:t>
+      </w:r>
+      <w:r>
+        <w:rPr>
+          <w:rFonts w:ascii="Times" w:hAnsi="Times"/>
+          <w:sz w:val="28"/>
+          <w:szCs w:val="28"/>
+        </w:rPr>
+        <w:t xml:space="preserve"> to represent the clause number. The clause number can be found by using the formula 4*((rule_number</w:t>
+      </w:r>
+      <w:bookmarkStart w:id="1" w:name="_GoBack"/>
+      <w:bookmarkEnd w:id="1"/>
+      <w:r>
+        <w:rPr>
+          <w:rFonts w:ascii="Times" w:hAnsi="Times"/>
+          <w:sz w:val="28"/>
+          <w:szCs w:val="28"/>
+        </w:rPr>
+        <w:t>/10)-</w:t>
+      </w:r>
+      <w:proofErr w:type="gramStart"/>
+      <w:r>
+        <w:rPr>
+          <w:rFonts w:ascii="Times" w:hAnsi="Times"/>
+          <w:sz w:val="28"/>
+          <w:szCs w:val="28"/>
+        </w:rPr>
+        <w:t>1)+</w:t>
+      </w:r>
+      <w:proofErr w:type="gramEnd"/>
+      <w:r>
+        <w:rPr>
+          <w:rFonts w:ascii="Times" w:hAnsi="Times"/>
+          <w:sz w:val="28"/>
+          <w:szCs w:val="28"/>
+        </w:rPr>
+        <w:t>1. If the conclusion is not found in the conclusion list, notify the user that an answer can’t be found.</w:t>
+      </w:r>
+    </w:p>
+    <w:p>
+      <w:pPr>
+        <w:widowControl w:val="0"/>
+        <w:autoSpaceDE w:val="0"/>
+        <w:autoSpaceDN w:val="0"/>
+        <w:adjustRightInd w:val="0"/>
+        <w:spacing w:after="240"/>
+        <w:rPr>
+          <w:rFonts w:ascii="Times" w:hAnsi="Times"/>
+          <w:sz w:val="28"/>
+          <w:szCs w:val="28"/>
+        </w:rPr>
+      </w:pPr>
+      <w:r>
+        <w:rPr>
+          <w:rFonts w:ascii="Times" w:hAnsi="Times"/>
+          <w:sz w:val="28"/>
+          <w:szCs w:val="28"/>
+        </w:rPr>
+        <w:t>Step 4</w:t>
+      </w:r>
+      <w:r>
+        <w:rPr>
+          <w:rFonts w:ascii="Times" w:hAnsi="Times"/>
+          <w:sz w:val="28"/>
+          <w:szCs w:val="28"/>
+        </w:rPr>
+        <w:t>: Instantiate IF clause of the statement.</w:t>
+      </w:r>
+    </w:p>
+    <w:p>
+      <w:pPr>
+        <w:widowControl w:val="0"/>
+        <w:autoSpaceDE w:val="0"/>
+        <w:autoSpaceDN w:val="0"/>
+        <w:adjustRightInd w:val="0"/>
+        <w:spacing w:after="240"/>
+        <w:rPr>
+          <w:rFonts w:ascii="Times" w:hAnsi="Times"/>
+          <w:sz w:val="28"/>
+          <w:szCs w:val="28"/>
+        </w:rPr>
+      </w:pPr>
+      <w:r>
+        <w:rPr>
+          <w:rFonts w:ascii="Times" w:hAnsi="Times"/>
+          <w:sz w:val="28"/>
+          <w:szCs w:val="28"/>
+        </w:rPr>
+        <w:t>Step 5</w:t>
+      </w:r>
+      <w:r>
+        <w:rPr>
+          <w:rFonts w:ascii="Times" w:hAnsi="Times"/>
+          <w:sz w:val="28"/>
+          <w:szCs w:val="28"/>
+        </w:rPr>
+        <w:t>: If any of the IF clause variables are not instantiated, ask the user for input.</w:t>
+      </w:r>
+    </w:p>
+    <w:p>
+      <w:pPr>
+        <w:widowControl w:val="0"/>
+        <w:autoSpaceDE w:val="0"/>
+        <w:autoSpaceDN w:val="0"/>
+        <w:adjustRightInd w:val="0"/>
+        <w:spacing w:after="240"/>
+        <w:rPr>
+          <w:rFonts w:ascii="Times" w:hAnsi="Times"/>
+          <w:sz w:val="28"/>
+          <w:szCs w:val="28"/>
+        </w:rPr>
+      </w:pPr>
+      <w:r>
+        <w:rPr>
+          <w:rFonts w:ascii="Times" w:hAnsi="Times"/>
+          <w:sz w:val="28"/>
+          <w:szCs w:val="28"/>
+        </w:rPr>
+        <w:t>Step 6</w:t>
+      </w:r>
+      <w:r>
+        <w:rPr>
+          <w:rFonts w:ascii="Times" w:hAnsi="Times"/>
+          <w:sz w:val="28"/>
+          <w:szCs w:val="28"/>
+        </w:rPr>
+        <w:t>: If one of the clauses is conclusion variable, place the conclusion variable’s rule on the top of</w:t>
+      </w:r>
+      <w:r>
+        <w:rPr>
+          <w:rFonts w:ascii="Times" w:hAnsi="Times"/>
+          <w:sz w:val="28"/>
+          <w:szCs w:val="28"/>
+        </w:rPr>
+        <w:t xml:space="preserve"> the stack and go back to Step 4</w:t>
+      </w:r>
+      <w:r>
+        <w:rPr>
+          <w:rFonts w:ascii="Times" w:hAnsi="Times"/>
+          <w:sz w:val="28"/>
+          <w:szCs w:val="28"/>
+        </w:rPr>
+        <w:t>.</w:t>
+      </w:r>
+    </w:p>
+    <w:p>
+      <w:pPr>
+        <w:widowControl w:val="0"/>
+        <w:autoSpaceDE w:val="0"/>
+        <w:autoSpaceDN w:val="0"/>
+        <w:adjustRightInd w:val="0"/>
+        <w:spacing w:after="240"/>
+        <w:rPr>
+          <w:rFonts w:ascii="Times" w:hAnsi="Times"/>
+          <w:sz w:val="28"/>
+          <w:szCs w:val="28"/>
+        </w:rPr>
+      </w:pPr>
+      <w:r>
+        <w:rPr>
+          <w:rFonts w:ascii="Times" w:hAnsi="Times"/>
+          <w:sz w:val="28"/>
+          <w:szCs w:val="28"/>
+        </w:rPr>
+        <w:t>Step 7</w:t>
+      </w:r>
+      <w:r>
+        <w:rPr>
+          <w:rFonts w:ascii="Times" w:hAnsi="Times"/>
+          <w:sz w:val="28"/>
+          <w:szCs w:val="28"/>
+        </w:rPr>
+        <w:t>: If statement on top of the stack is not satisfied, remove the rule and search for next instance of the conclusion in the conclusion list</w:t>
+      </w:r>
+    </w:p>
+    <w:p>
+      <w:pPr>
+        <w:widowControl w:val="0"/>
+        <w:autoSpaceDE w:val="0"/>
+        <w:autoSpaceDN w:val="0"/>
+        <w:adjustRightInd w:val="0"/>
+        <w:spacing w:after="240"/>
+        <w:rPr>
+          <w:rFonts w:ascii="Times" w:hAnsi="Times"/>
+          <w:sz w:val="28"/>
+          <w:szCs w:val="28"/>
+        </w:rPr>
+      </w:pPr>
+      <w:r>
+        <w:rPr>
+          <w:rFonts w:ascii="Times" w:hAnsi="Times"/>
+          <w:sz w:val="28"/>
+          <w:szCs w:val="28"/>
+        </w:rPr>
+        <w:t>Step 8: If found go back to Step 4</w:t>
+      </w:r>
+      <w:r>
+        <w:rPr>
+          <w:rFonts w:ascii="Times" w:hAnsi="Times"/>
+          <w:sz w:val="28"/>
+          <w:szCs w:val="28"/>
+        </w:rPr>
+        <w:t>.</w:t>
+      </w:r>
+    </w:p>
+    <w:p>
+      <w:pPr>
+        <w:widowControl w:val="0"/>
+        <w:autoSpaceDE w:val="0"/>
+        <w:autoSpaceDN w:val="0"/>
+        <w:adjustRightInd w:val="0"/>
+        <w:spacing w:after="240"/>
+        <w:rPr>
+          <w:rFonts w:ascii="Times" w:hAnsi="Times"/>
+          <w:sz w:val="28"/>
+          <w:szCs w:val="28"/>
+        </w:rPr>
+      </w:pPr>
+      <w:r>
+        <w:rPr>
+          <w:rFonts w:ascii="Times" w:hAnsi="Times"/>
+          <w:sz w:val="28"/>
+          <w:szCs w:val="28"/>
+        </w:rPr>
+        <w:t>Step 9: I</w:t>
+      </w:r>
+      <w:r>
+        <w:rPr>
+          <w:rFonts w:ascii="Times" w:hAnsi="Times"/>
+          <w:sz w:val="28"/>
+          <w:szCs w:val="28"/>
+        </w:rPr>
+        <w:t>f rule on the top of the stack is satisfied, remove it from the stack. If another conclusion variable is underneath, increment the clause number and for rem</w:t>
+      </w:r>
+      <w:r>
+        <w:rPr>
+          <w:rFonts w:ascii="Times" w:hAnsi="Times"/>
+          <w:sz w:val="28"/>
+          <w:szCs w:val="28"/>
+        </w:rPr>
+        <w:t>aining clauses go back to step 4</w:t>
+      </w:r>
+      <w:r>
+        <w:rPr>
+          <w:rFonts w:ascii="Times" w:hAnsi="Times"/>
+          <w:sz w:val="28"/>
+          <w:szCs w:val="28"/>
+        </w:rPr>
+        <w:t xml:space="preserve">. </w:t>
+      </w:r>
+    </w:p>
+    <w:p>
+      <w:pPr>
+        <w:widowControl w:val="0"/>
+        <w:autoSpaceDE w:val="0"/>
+        <w:autoSpaceDN w:val="0"/>
+        <w:adjustRightInd w:val="0"/>
+        <w:spacing w:after="240"/>
+        <w:rPr>
+          <w:rFonts w:ascii="Times" w:hAnsi="Times"/>
+          <w:sz w:val="28"/>
+          <w:szCs w:val="28"/>
+        </w:rPr>
+      </w:pPr>
+      <w:r>
+        <w:rPr>
+          <w:rFonts w:ascii="Times" w:hAnsi="Times"/>
+          <w:sz w:val="28"/>
+          <w:szCs w:val="28"/>
+        </w:rPr>
+        <w:t xml:space="preserve">Step 10: </w:t>
+      </w:r>
+      <w:r>
+        <w:rPr>
+          <w:rFonts w:ascii="Times" w:hAnsi="Times"/>
+          <w:sz w:val="28"/>
+          <w:szCs w:val="28"/>
+        </w:rPr>
+        <w:t xml:space="preserve">If no other conclusion is underneath, we have solution for which user can </w:t>
+      </w:r>
+      <w:r>
+        <w:rPr>
+          <w:rFonts w:ascii="Times" w:hAnsi="Times"/>
+          <w:sz w:val="28"/>
+          <w:szCs w:val="28"/>
+        </w:rPr>
+        <w:t>conclude</w:t>
+      </w:r>
+      <w:r>
+        <w:rPr>
+          <w:rFonts w:ascii="Times" w:hAnsi="Times"/>
+          <w:sz w:val="28"/>
+          <w:szCs w:val="28"/>
+        </w:rPr>
+        <w:t>.</w:t>
+      </w:r>
+    </w:p>
+    <w:p>
+      <w:pPr>
+        <w:rPr>
+          <w:rFonts w:ascii="Times" w:hAnsi="Times"/>
+          <w:sz w:val="28"/>
+          <w:szCs w:val="28"/>
+        </w:rPr>
+      </w:pPr>
+      <w:r>
+        <w:rPr>
+          <w:rFonts w:ascii="Times" w:hAnsi="Times"/>
+          <w:sz w:val="28"/>
+          <w:szCs w:val="28"/>
+        </w:rPr>
+        <w:br w:type="page"/>
+      </w:r>
+    </w:p>
+    <w:p>
+      <w:pPr>
+        <w:widowControl w:val="0"/>
+        <w:autoSpaceDE w:val="0"/>
+        <w:autoSpaceDN w:val="0"/>
+        <w:adjustRightInd w:val="0"/>
+        <w:spacing w:after="240"/>
+        <w:rPr>
+          <w:rFonts w:ascii="Times" w:hAnsi="Times"/>
+          <w:b/>
+          <w:sz w:val="28"/>
+          <w:szCs w:val="28"/>
+        </w:rPr>
+      </w:pPr>
+      <w:r>
+        <w:rPr>
+          <w:rFonts w:ascii="Times" w:hAnsi="Times"/>
+          <w:b/>
+          <w:sz w:val="28"/>
+          <w:szCs w:val="28"/>
+        </w:rPr>
+        <w:lastRenderedPageBreak/>
+        <w:t>FORWARD CHAINING:</w:t>
+      </w:r>
+    </w:p>
+    <w:p>
+      <w:pPr>
+        <w:pStyle w:val="ListParagraph"/>
+        <w:widowControl w:val="0"/>
+        <w:numPr>
+          <w:ilvl w:val="0"/>
+          <w:numId w:val="10"/>
+        </w:numPr>
+        <w:autoSpaceDE w:val="0"/>
+        <w:autoSpaceDN w:val="0"/>
+        <w:adjustRightInd w:val="0"/>
+        <w:spacing w:after="240"/>
+        <w:rPr>
+          <w:rFonts w:ascii="Times" w:eastAsia="Times New Roman" w:hAnsi="Times" w:cs="Times New Roman"/>
+          <w:sz w:val="28"/>
+          <w:szCs w:val="28"/>
+        </w:rPr>
+      </w:pPr>
+      <w:r>
+        <w:rPr>
+          <w:rFonts w:ascii="Times" w:eastAsia="Times New Roman" w:hAnsi="Times" w:cs="Times New Roman"/>
+          <w:sz w:val="28"/>
+          <w:szCs w:val="28"/>
+        </w:rPr>
+        <w:t xml:space="preserve">Forward chaining (or forward reasoning) is one of the two main methods of reasoning when using an inference engine. </w:t>
+      </w:r>
+    </w:p>
+    <w:p>
+      <w:pPr>
+        <w:pStyle w:val="ListParagraph"/>
+        <w:widowControl w:val="0"/>
+        <w:autoSpaceDE w:val="0"/>
+        <w:autoSpaceDN w:val="0"/>
+        <w:adjustRightInd w:val="0"/>
+        <w:spacing w:after="240"/>
+        <w:rPr>
+          <w:rFonts w:ascii="Times" w:eastAsia="Times New Roman" w:hAnsi="Times" w:cs="Times New Roman"/>
+          <w:sz w:val="28"/>
+          <w:szCs w:val="28"/>
+        </w:rPr>
+      </w:pPr>
+    </w:p>
+    <w:p>
+      <w:pPr>
+        <w:pStyle w:val="ListParagraph"/>
+        <w:widowControl w:val="0"/>
+        <w:numPr>
+          <w:ilvl w:val="0"/>
+          <w:numId w:val="10"/>
+        </w:numPr>
+        <w:autoSpaceDE w:val="0"/>
+        <w:autoSpaceDN w:val="0"/>
+        <w:adjustRightInd w:val="0"/>
+        <w:spacing w:after="240"/>
+        <w:rPr>
+          <w:rFonts w:ascii="Times" w:eastAsia="Times New Roman" w:hAnsi="Times" w:cs="Times New Roman"/>
+          <w:sz w:val="28"/>
+          <w:szCs w:val="28"/>
+        </w:rPr>
+      </w:pPr>
+      <w:r>
+        <w:rPr>
+          <w:rFonts w:ascii="Times" w:eastAsia="Times New Roman" w:hAnsi="Times" w:cs="Times New Roman"/>
+          <w:sz w:val="28"/>
+          <w:szCs w:val="28"/>
+        </w:rPr>
+        <w:t xml:space="preserve">Forward chaining is a popular implementation strategy for expert systems, business and production rule systems. </w:t>
+      </w:r>
+    </w:p>
+    <w:p>
+      <w:pPr>
+        <w:pStyle w:val="ListParagraph"/>
+        <w:rPr>
+          <w:rFonts w:ascii="Times" w:eastAsia="Times New Roman" w:hAnsi="Times" w:cs="Times New Roman"/>
+          <w:sz w:val="28"/>
+          <w:szCs w:val="28"/>
+        </w:rPr>
+      </w:pPr>
+    </w:p>
+    <w:p>
+      <w:pPr>
+        <w:pStyle w:val="ListParagraph"/>
+        <w:widowControl w:val="0"/>
+        <w:autoSpaceDE w:val="0"/>
+        <w:autoSpaceDN w:val="0"/>
+        <w:adjustRightInd w:val="0"/>
+        <w:spacing w:after="240"/>
+        <w:rPr>
+          <w:rFonts w:ascii="Times" w:eastAsia="Times New Roman" w:hAnsi="Times" w:cs="Times New Roman"/>
+          <w:sz w:val="28"/>
+          <w:szCs w:val="28"/>
+        </w:rPr>
+      </w:pPr>
+    </w:p>
+    <w:p>
+      <w:pPr>
+        <w:pStyle w:val="ListParagraph"/>
+        <w:widowControl w:val="0"/>
+        <w:numPr>
+          <w:ilvl w:val="0"/>
+          <w:numId w:val="10"/>
+        </w:numPr>
+        <w:autoSpaceDE w:val="0"/>
+        <w:autoSpaceDN w:val="0"/>
+        <w:adjustRightInd w:val="0"/>
+        <w:spacing w:after="240"/>
+        <w:rPr>
+          <w:rFonts w:ascii="Times" w:eastAsia="Times New Roman" w:hAnsi="Times" w:cs="Times New Roman"/>
+          <w:sz w:val="28"/>
+          <w:szCs w:val="28"/>
+        </w:rPr>
+      </w:pPr>
+      <w:r>
+        <w:rPr>
+          <w:rFonts w:ascii="Times" w:eastAsia="Times New Roman" w:hAnsi="Times" w:cs="Times New Roman"/>
+          <w:sz w:val="28"/>
+          <w:szCs w:val="28"/>
+        </w:rPr>
+        <w:t>Forward chaining starts with the available data and uses inference rules to extract more data (from an end user, for example) until a goal is reached. An inference engine using forward chaining searches the inference rules until it finds one where the antecedent (If clause) is known to be true. When such a rule is found, the engine can conclude, or infer, the consequent (Then clause), resulting in the addition of new information to its data.</w:t>
+      </w:r>
+    </w:p>
+    <w:p>
+      <w:pPr>
+        <w:pStyle w:val="ListParagraph"/>
+        <w:widowControl w:val="0"/>
+        <w:tabs>
+          <w:tab w:val="left" w:pos="2980"/>
+        </w:tabs>
+        <w:autoSpaceDE w:val="0"/>
+        <w:autoSpaceDN w:val="0"/>
+        <w:adjustRightInd w:val="0"/>
+        <w:spacing w:after="240"/>
+        <w:rPr>
+          <w:rFonts w:ascii="Times" w:eastAsia="Times New Roman" w:hAnsi="Times" w:cs="Times New Roman"/>
+          <w:sz w:val="28"/>
+          <w:szCs w:val="28"/>
+        </w:rPr>
+      </w:pPr>
+      <w:r>
+        <w:rPr>
+          <w:rFonts w:ascii="Times" w:eastAsia="Times New Roman" w:hAnsi="Times" w:cs="Times New Roman"/>
+          <w:sz w:val="28"/>
+          <w:szCs w:val="28"/>
+        </w:rPr>
+        <w:tab/>
+      </w:r>
+    </w:p>
+    <w:p>
+      <w:pPr>
+        <w:pStyle w:val="ListParagraph"/>
+        <w:widowControl w:val="0"/>
+        <w:numPr>
+          <w:ilvl w:val="0"/>
+          <w:numId w:val="10"/>
+        </w:numPr>
+        <w:autoSpaceDE w:val="0"/>
+        <w:autoSpaceDN w:val="0"/>
+        <w:adjustRightInd w:val="0"/>
+        <w:spacing w:after="240"/>
+        <w:rPr>
+          <w:rFonts w:ascii="Times" w:eastAsia="Times New Roman" w:hAnsi="Times" w:cs="Times New Roman"/>
+          <w:sz w:val="28"/>
+          <w:szCs w:val="28"/>
+        </w:rPr>
+      </w:pPr>
+      <w:r>
+        <w:rPr>
+          <w:rFonts w:ascii="Times" w:eastAsia="Times New Roman" w:hAnsi="Times" w:cs="Times New Roman"/>
+          <w:sz w:val="28"/>
+          <w:szCs w:val="28"/>
+        </w:rPr>
+        <w:t xml:space="preserve">In our case, the Backward chaining process will generate a </w:t>
+      </w:r>
+      <w:r>
+        <w:rPr>
+          <w:rFonts w:ascii="Times" w:eastAsia="Times New Roman" w:hAnsi="Times" w:cs="Times New Roman"/>
+          <w:sz w:val="28"/>
+          <w:szCs w:val="28"/>
+        </w:rPr>
+        <w:t>PROFESSION</w:t>
+      </w:r>
+      <w:r>
+        <w:rPr>
+          <w:rFonts w:ascii="Times" w:eastAsia="Times New Roman" w:hAnsi="Times" w:cs="Times New Roman"/>
+          <w:sz w:val="28"/>
+          <w:szCs w:val="28"/>
+        </w:rPr>
+        <w:t xml:space="preserve"> by considering all the inputs given by user and pass that </w:t>
+      </w:r>
+      <w:r>
+        <w:rPr>
+          <w:rFonts w:ascii="Times" w:eastAsia="Times New Roman" w:hAnsi="Times" w:cs="Times New Roman"/>
+          <w:sz w:val="28"/>
+          <w:szCs w:val="28"/>
+        </w:rPr>
+        <w:t>PROFESSION</w:t>
+      </w:r>
+      <w:r>
+        <w:rPr>
+          <w:rFonts w:ascii="Times" w:eastAsia="Times New Roman" w:hAnsi="Times" w:cs="Times New Roman"/>
+          <w:sz w:val="28"/>
+          <w:szCs w:val="28"/>
+        </w:rPr>
+        <w:t xml:space="preserve"> to Forward chaining. Now the forward chaining will refer the information stored in the knowledge base and apply the forward chaining techniques and will provide the solution to the </w:t>
+      </w:r>
+      <w:r>
+        <w:rPr>
+          <w:rFonts w:ascii="Times" w:eastAsia="Times New Roman" w:hAnsi="Times" w:cs="Times New Roman"/>
+          <w:sz w:val="28"/>
+          <w:szCs w:val="28"/>
+        </w:rPr>
+        <w:t>PROFESSION</w:t>
+      </w:r>
+      <w:r>
+        <w:rPr>
+          <w:rFonts w:ascii="Times" w:eastAsia="Times New Roman" w:hAnsi="Times" w:cs="Times New Roman"/>
+          <w:sz w:val="28"/>
+          <w:szCs w:val="28"/>
+        </w:rPr>
+        <w:t>.</w:t>
+      </w:r>
+    </w:p>
+    <w:p>
+      <w:pPr>
+        <w:widowControl w:val="0"/>
+        <w:autoSpaceDE w:val="0"/>
+        <w:autoSpaceDN w:val="0"/>
+        <w:adjustRightInd w:val="0"/>
+        <w:spacing w:after="240"/>
+        <w:rPr>
+          <w:rFonts w:ascii="Times" w:hAnsi="Times"/>
+          <w:sz w:val="28"/>
+          <w:szCs w:val="28"/>
+        </w:rPr>
+      </w:pPr>
+    </w:p>
+    <w:p>
+      <w:pPr>
+        <w:widowControl w:val="0"/>
+        <w:autoSpaceDE w:val="0"/>
+        <w:autoSpaceDN w:val="0"/>
+        <w:adjustRightInd w:val="0"/>
+        <w:spacing w:after="240"/>
+        <w:rPr>
+          <w:rFonts w:ascii="Times" w:hAnsi="Times"/>
+          <w:b/>
+          <w:sz w:val="28"/>
+          <w:szCs w:val="28"/>
+        </w:rPr>
+      </w:pPr>
+      <w:r>
+        <w:rPr>
+          <w:rFonts w:ascii="Times" w:hAnsi="Times"/>
+          <w:b/>
+          <w:sz w:val="28"/>
+          <w:szCs w:val="28"/>
+        </w:rPr>
+        <w:t>DATA STRUCTURE USED IN FORWARD CHAINING:</w:t>
+      </w:r>
+    </w:p>
+    <w:p>
+      <w:pPr>
+        <w:pStyle w:val="ListParagraph"/>
+        <w:widowControl w:val="0"/>
+        <w:numPr>
+          <w:ilvl w:val="0"/>
+          <w:numId w:val="14"/>
+        </w:numPr>
+        <w:autoSpaceDE w:val="0"/>
+        <w:autoSpaceDN w:val="0"/>
+        <w:adjustRightInd w:val="0"/>
+        <w:spacing w:after="240"/>
+        <w:rPr>
+          <w:rFonts w:ascii="Times" w:hAnsi="Times"/>
+          <w:sz w:val="28"/>
+          <w:szCs w:val="28"/>
+        </w:rPr>
+      </w:pPr>
+      <w:r>
+        <w:rPr>
+          <w:rFonts w:ascii="Times" w:hAnsi="Times"/>
+          <w:sz w:val="28"/>
+          <w:szCs w:val="28"/>
+        </w:rPr>
+        <w:t>Clause Variable list:</w:t>
+      </w:r>
+    </w:p>
+    <w:p>
+      <w:pPr>
+        <w:pStyle w:val="ListParagraph"/>
+        <w:widowControl w:val="0"/>
+        <w:autoSpaceDE w:val="0"/>
+        <w:autoSpaceDN w:val="0"/>
+        <w:adjustRightInd w:val="0"/>
+        <w:spacing w:after="240"/>
+        <w:rPr>
+          <w:rFonts w:ascii="Times" w:eastAsia="Times New Roman" w:hAnsi="Times" w:cs="Times New Roman"/>
+          <w:sz w:val="28"/>
+          <w:szCs w:val="28"/>
+        </w:rPr>
+      </w:pPr>
+      <w:r>
+        <w:rPr>
+          <w:rFonts w:ascii="Times" w:eastAsia="Times New Roman" w:hAnsi="Times" w:cs="Times New Roman"/>
+          <w:sz w:val="28"/>
+          <w:szCs w:val="28"/>
+        </w:rPr>
+        <w:t>The clause variable list stores the antecedents (IF part).</w:t>
+      </w:r>
+    </w:p>
+    <w:p>
+      <w:pPr>
+        <w:pStyle w:val="ListParagraph"/>
+        <w:widowControl w:val="0"/>
+        <w:autoSpaceDE w:val="0"/>
+        <w:autoSpaceDN w:val="0"/>
+        <w:adjustRightInd w:val="0"/>
+        <w:spacing w:after="240"/>
+        <w:rPr>
+          <w:rFonts w:ascii="Times" w:eastAsia="Times New Roman" w:hAnsi="Times" w:cs="Times New Roman"/>
+          <w:sz w:val="28"/>
+          <w:szCs w:val="28"/>
+        </w:rPr>
+      </w:pPr>
+    </w:p>
+    <w:p>
+      <w:pPr>
+        <w:pStyle w:val="ListParagraph"/>
+        <w:widowControl w:val="0"/>
+        <w:numPr>
+          <w:ilvl w:val="0"/>
+          <w:numId w:val="14"/>
+        </w:numPr>
+        <w:autoSpaceDE w:val="0"/>
+        <w:autoSpaceDN w:val="0"/>
+        <w:adjustRightInd w:val="0"/>
+        <w:spacing w:after="240"/>
+        <w:rPr>
+          <w:rFonts w:ascii="Times" w:hAnsi="Times"/>
+          <w:sz w:val="28"/>
+          <w:szCs w:val="28"/>
+        </w:rPr>
+      </w:pPr>
+      <w:r>
+        <w:rPr>
+          <w:rFonts w:ascii="Times" w:hAnsi="Times"/>
+          <w:sz w:val="28"/>
+          <w:szCs w:val="28"/>
+        </w:rPr>
+        <w:t>Conclusion Variable Queue:</w:t>
+      </w:r>
+    </w:p>
+    <w:p>
+      <w:pPr>
+        <w:pStyle w:val="ListParagraph"/>
+        <w:widowControl w:val="0"/>
+        <w:autoSpaceDE w:val="0"/>
+        <w:autoSpaceDN w:val="0"/>
+        <w:adjustRightInd w:val="0"/>
+        <w:spacing w:after="240"/>
+        <w:rPr>
+          <w:rFonts w:ascii="Times" w:eastAsia="Times New Roman" w:hAnsi="Times" w:cs="Times New Roman"/>
+          <w:sz w:val="28"/>
+          <w:szCs w:val="28"/>
+        </w:rPr>
+      </w:pPr>
+      <w:r>
+        <w:rPr>
+          <w:rFonts w:ascii="Times" w:eastAsia="Times New Roman" w:hAnsi="Times" w:cs="Times New Roman"/>
+          <w:sz w:val="28"/>
+          <w:szCs w:val="28"/>
+        </w:rPr>
+        <w:t>Variable on which we are working is placed on conclusion variable queue and are served on first come first serve basis.</w:t>
+      </w:r>
+    </w:p>
+    <w:p>
+      <w:pPr>
+        <w:pStyle w:val="ListParagraph"/>
+        <w:widowControl w:val="0"/>
+        <w:autoSpaceDE w:val="0"/>
+        <w:autoSpaceDN w:val="0"/>
+        <w:adjustRightInd w:val="0"/>
+        <w:spacing w:after="240"/>
+        <w:rPr>
+          <w:rFonts w:ascii="Times" w:eastAsia="Times New Roman" w:hAnsi="Times" w:cs="Times New Roman"/>
+          <w:sz w:val="28"/>
+          <w:szCs w:val="28"/>
+        </w:rPr>
+      </w:pPr>
+    </w:p>
+    <w:p>
+      <w:pPr>
+        <w:pStyle w:val="ListParagraph"/>
+        <w:widowControl w:val="0"/>
+        <w:numPr>
+          <w:ilvl w:val="0"/>
+          <w:numId w:val="14"/>
+        </w:numPr>
+        <w:autoSpaceDE w:val="0"/>
+        <w:autoSpaceDN w:val="0"/>
+        <w:adjustRightInd w:val="0"/>
+        <w:spacing w:after="240"/>
+        <w:rPr>
+          <w:rFonts w:ascii="Times" w:hAnsi="Times"/>
+          <w:sz w:val="28"/>
+          <w:szCs w:val="28"/>
+        </w:rPr>
+      </w:pPr>
+      <w:r>
+        <w:rPr>
+          <w:rFonts w:ascii="Times" w:hAnsi="Times"/>
+          <w:sz w:val="28"/>
+          <w:szCs w:val="28"/>
+        </w:rPr>
+        <w:t>Clause Variable Pointer:</w:t>
+      </w:r>
+    </w:p>
+    <w:p>
+      <w:pPr>
+        <w:pStyle w:val="ListParagraph"/>
+        <w:widowControl w:val="0"/>
+        <w:autoSpaceDE w:val="0"/>
+        <w:autoSpaceDN w:val="0"/>
+        <w:adjustRightInd w:val="0"/>
+        <w:spacing w:after="240"/>
+        <w:rPr>
+          <w:rFonts w:ascii="Times" w:eastAsia="Times New Roman" w:hAnsi="Times" w:cs="Times New Roman"/>
+          <w:sz w:val="28"/>
+          <w:szCs w:val="28"/>
+        </w:rPr>
+      </w:pPr>
+      <w:r>
+        <w:rPr>
+          <w:rFonts w:ascii="Times" w:eastAsia="Times New Roman" w:hAnsi="Times" w:cs="Times New Roman"/>
+          <w:sz w:val="28"/>
+          <w:szCs w:val="28"/>
+        </w:rPr>
+        <w:t>It keeps track of clause within the rule being examined. It’s used to keep track of the rule and the clause within the rule being processed.</w:t>
+      </w:r>
+    </w:p>
+    <w:p>
+      <w:pPr>
+        <w:pStyle w:val="ListParagraph"/>
+        <w:widowControl w:val="0"/>
+        <w:autoSpaceDE w:val="0"/>
+        <w:autoSpaceDN w:val="0"/>
+        <w:adjustRightInd w:val="0"/>
+        <w:spacing w:after="240"/>
+        <w:rPr>
+          <w:rFonts w:ascii="Times" w:eastAsia="Times New Roman" w:hAnsi="Times" w:cs="Times New Roman"/>
+          <w:sz w:val="28"/>
+          <w:szCs w:val="28"/>
+        </w:rPr>
+      </w:pPr>
+    </w:p>
+    <w:p>
+      <w:pPr>
+        <w:pStyle w:val="ListParagraph"/>
+        <w:widowControl w:val="0"/>
+        <w:numPr>
+          <w:ilvl w:val="0"/>
+          <w:numId w:val="14"/>
+        </w:numPr>
+        <w:autoSpaceDE w:val="0"/>
+        <w:autoSpaceDN w:val="0"/>
+        <w:adjustRightInd w:val="0"/>
+        <w:spacing w:after="240"/>
+        <w:rPr>
+          <w:rFonts w:ascii="Times" w:hAnsi="Times"/>
+          <w:sz w:val="28"/>
+          <w:szCs w:val="28"/>
+        </w:rPr>
+      </w:pPr>
+      <w:r>
+        <w:rPr>
+          <w:rFonts w:ascii="Times" w:hAnsi="Times"/>
+          <w:sz w:val="28"/>
+          <w:szCs w:val="28"/>
+        </w:rPr>
+        <w:t>Variable List:</w:t>
+      </w:r>
+    </w:p>
+    <w:p>
+      <w:pPr>
+        <w:pStyle w:val="ListParagraph"/>
+        <w:widowControl w:val="0"/>
+        <w:autoSpaceDE w:val="0"/>
+        <w:autoSpaceDN w:val="0"/>
+        <w:adjustRightInd w:val="0"/>
+        <w:spacing w:after="240"/>
+        <w:rPr>
+          <w:rFonts w:ascii="Times" w:eastAsia="Times New Roman" w:hAnsi="Times" w:cs="Times New Roman"/>
+          <w:sz w:val="28"/>
+          <w:szCs w:val="28"/>
+        </w:rPr>
+      </w:pPr>
+      <w:r>
+        <w:rPr>
+          <w:rFonts w:ascii="Times" w:eastAsia="Times New Roman" w:hAnsi="Times" w:cs="Times New Roman"/>
+          <w:sz w:val="28"/>
+          <w:szCs w:val="28"/>
+        </w:rPr>
+        <w:t xml:space="preserve">The variable list is used to know whether the variable is instantiated or not. When user enters some information for a variable, then it is </w:t>
+      </w:r>
+      <w:r>
+        <w:rPr>
+          <w:rFonts w:ascii="Times" w:eastAsia="Times New Roman" w:hAnsi="Times" w:cs="Times New Roman"/>
+          <w:sz w:val="28"/>
+          <w:szCs w:val="28"/>
+        </w:rPr>
+        <w:t>instantiated,</w:t>
+      </w:r>
+      <w:r>
+        <w:rPr>
+          <w:rFonts w:ascii="Times" w:eastAsia="Times New Roman" w:hAnsi="Times" w:cs="Times New Roman"/>
+          <w:sz w:val="28"/>
+          <w:szCs w:val="28"/>
+        </w:rPr>
+        <w:t xml:space="preserve"> and the answer given by the user is stored</w:t>
+      </w:r>
+      <w:r>
+        <w:rPr>
+          <w:rFonts w:ascii="Times" w:eastAsia="Times New Roman" w:hAnsi="Times" w:cs="Times New Roman"/>
+          <w:sz w:val="28"/>
+          <w:szCs w:val="28"/>
+        </w:rPr>
+        <w:t>.</w:t>
+      </w:r>
+    </w:p>
+    <w:p>
+      <w:pPr>
+        <w:rPr>
+          <w:rFonts w:ascii="Times" w:hAnsi="Times"/>
+          <w:b/>
+          <w:sz w:val="28"/>
+          <w:szCs w:val="28"/>
+        </w:rPr>
+      </w:pPr>
+      <w:r>
+        <w:rPr>
+          <w:rFonts w:ascii="Times" w:hAnsi="Times"/>
+          <w:b/>
+          <w:sz w:val="28"/>
+          <w:szCs w:val="28"/>
+        </w:rPr>
+        <w:lastRenderedPageBreak/>
+        <w:t>ALGORITHM FOR FORWARD CHAINING:</w:t>
+      </w:r>
+    </w:p>
+    <w:p>
+      <w:pPr>
+        <w:rPr>
+          <w:rFonts w:ascii="Times" w:hAnsi="Times"/>
+          <w:sz w:val="28"/>
+          <w:szCs w:val="28"/>
+        </w:rPr>
+      </w:pPr>
+    </w:p>
+    <w:p>
+      <w:pPr>
+        <w:widowControl w:val="0"/>
+        <w:autoSpaceDE w:val="0"/>
+        <w:autoSpaceDN w:val="0"/>
+        <w:adjustRightInd w:val="0"/>
+        <w:spacing w:after="240"/>
+        <w:rPr>
+          <w:rFonts w:ascii="Times" w:hAnsi="Times"/>
+          <w:sz w:val="28"/>
+          <w:szCs w:val="28"/>
+        </w:rPr>
+      </w:pPr>
+      <w:r>
+        <w:rPr>
+          <w:rFonts w:ascii="Times" w:hAnsi="Times"/>
+          <w:sz w:val="28"/>
+          <w:szCs w:val="28"/>
+        </w:rPr>
+        <w:t>Step 1: The condition is identified.</w:t>
+      </w:r>
+    </w:p>
+    <w:p>
+      <w:pPr>
+        <w:widowControl w:val="0"/>
+        <w:autoSpaceDE w:val="0"/>
+        <w:autoSpaceDN w:val="0"/>
+        <w:adjustRightInd w:val="0"/>
+        <w:spacing w:after="240"/>
+        <w:rPr>
+          <w:rFonts w:ascii="Times" w:hAnsi="Times"/>
+          <w:sz w:val="28"/>
+          <w:szCs w:val="28"/>
+        </w:rPr>
+      </w:pPr>
+      <w:r>
+        <w:rPr>
+          <w:rFonts w:ascii="Times" w:hAnsi="Times"/>
+          <w:sz w:val="28"/>
+          <w:szCs w:val="28"/>
+        </w:rPr>
+        <w:t>Step 2: The condition variable is placed on the conclusion variable queue and its value is marked on the variable list</w:t>
+      </w:r>
+    </w:p>
+    <w:p>
+      <w:pPr>
+        <w:widowControl w:val="0"/>
+        <w:autoSpaceDE w:val="0"/>
+        <w:autoSpaceDN w:val="0"/>
+        <w:adjustRightInd w:val="0"/>
+        <w:spacing w:after="240"/>
+        <w:rPr>
+          <w:rFonts w:ascii="Times" w:hAnsi="Times"/>
+          <w:sz w:val="28"/>
+          <w:szCs w:val="28"/>
+        </w:rPr>
+      </w:pPr>
+      <w:r>
+        <w:rPr>
+          <w:rFonts w:ascii="Times" w:hAnsi="Times"/>
+          <w:sz w:val="28"/>
+          <w:szCs w:val="28"/>
+        </w:rPr>
+        <w:t xml:space="preserve">Step 3: The clause variable list is searched for the variable whose name is the same as the one in the front of the queue. </w:t>
+      </w:r>
+    </w:p>
+    <w:p>
+      <w:pPr>
+        <w:widowControl w:val="0"/>
+        <w:autoSpaceDE w:val="0"/>
+        <w:autoSpaceDN w:val="0"/>
+        <w:adjustRightInd w:val="0"/>
+        <w:spacing w:after="240"/>
+        <w:rPr>
+          <w:rFonts w:ascii="Times" w:hAnsi="Times"/>
+          <w:sz w:val="28"/>
+          <w:szCs w:val="28"/>
+        </w:rPr>
+      </w:pPr>
+      <w:r>
+        <w:rPr>
+          <w:rFonts w:ascii="Times" w:hAnsi="Times"/>
+          <w:sz w:val="28"/>
+          <w:szCs w:val="28"/>
+        </w:rPr>
+        <w:t xml:space="preserve">Step 4: </w:t>
+      </w:r>
+      <w:r>
+        <w:rPr>
+          <w:rFonts w:ascii="Times" w:hAnsi="Times"/>
+          <w:sz w:val="28"/>
+          <w:szCs w:val="28"/>
+        </w:rPr>
+        <w:t>If found, the rule number and a 1 are placed into the clause variable poi</w:t>
+      </w:r>
+      <w:r>
+        <w:rPr>
+          <w:rFonts w:ascii="Times" w:hAnsi="Times"/>
+          <w:sz w:val="28"/>
+          <w:szCs w:val="28"/>
+        </w:rPr>
+        <w:t>nter. If not found, go to step 7</w:t>
+      </w:r>
+      <w:r>
+        <w:rPr>
+          <w:rFonts w:ascii="Times" w:hAnsi="Times"/>
+          <w:sz w:val="28"/>
+          <w:szCs w:val="28"/>
+        </w:rPr>
+        <w:t xml:space="preserve">. </w:t>
+      </w:r>
+    </w:p>
+    <w:p>
+      <w:pPr>
+        <w:widowControl w:val="0"/>
+        <w:autoSpaceDE w:val="0"/>
+        <w:autoSpaceDN w:val="0"/>
+        <w:adjustRightInd w:val="0"/>
+        <w:spacing w:after="240"/>
+        <w:rPr>
+          <w:rFonts w:ascii="Times" w:hAnsi="Times"/>
+          <w:sz w:val="28"/>
+          <w:szCs w:val="28"/>
+        </w:rPr>
+      </w:pPr>
+      <w:r>
+        <w:rPr>
+          <w:rFonts w:ascii="Times" w:hAnsi="Times"/>
+          <w:sz w:val="28"/>
+          <w:szCs w:val="28"/>
+        </w:rPr>
+        <w:t>Step 5</w:t>
+      </w:r>
+      <w:r>
+        <w:rPr>
+          <w:rFonts w:ascii="Times" w:hAnsi="Times"/>
+          <w:sz w:val="28"/>
+          <w:szCs w:val="28"/>
+        </w:rPr>
+        <w:t>: Each variable in the IF clause of the rule that is not already instantiated is now instantiated. The variables are in the clause variable list. If all the clauses are true, the THEN part is invoked</w:t>
+      </w:r>
+    </w:p>
+    <w:p>
+      <w:pPr>
+        <w:widowControl w:val="0"/>
+        <w:autoSpaceDE w:val="0"/>
+        <w:autoSpaceDN w:val="0"/>
+        <w:adjustRightInd w:val="0"/>
+        <w:spacing w:after="240"/>
+        <w:rPr>
+          <w:rFonts w:ascii="Times" w:hAnsi="Times"/>
+          <w:sz w:val="28"/>
+          <w:szCs w:val="28"/>
+        </w:rPr>
+      </w:pPr>
+      <w:r>
+        <w:rPr>
+          <w:rFonts w:ascii="Times" w:hAnsi="Times"/>
+          <w:sz w:val="28"/>
+          <w:szCs w:val="28"/>
+        </w:rPr>
+        <w:t>Step 6</w:t>
+      </w:r>
+      <w:r>
+        <w:rPr>
+          <w:rFonts w:ascii="Times" w:hAnsi="Times"/>
+          <w:sz w:val="28"/>
+          <w:szCs w:val="28"/>
+        </w:rPr>
+        <w:t>: The instantiated THEN part of the variable is placed in the back of the conclusion variable queue.</w:t>
+      </w:r>
+    </w:p>
+    <w:p>
+      <w:pPr>
+        <w:rPr>
+          <w:rFonts w:ascii="Times" w:hAnsi="Times"/>
+          <w:sz w:val="28"/>
+          <w:szCs w:val="28"/>
+        </w:rPr>
+      </w:pPr>
+      <w:r>
+        <w:rPr>
+          <w:rFonts w:ascii="Times" w:hAnsi="Times"/>
+          <w:sz w:val="28"/>
+          <w:szCs w:val="28"/>
+        </w:rPr>
+        <w:t>Step 7</w:t>
+      </w:r>
+      <w:r>
+        <w:rPr>
+          <w:rFonts w:ascii="Times" w:hAnsi="Times"/>
+          <w:sz w:val="28"/>
+          <w:szCs w:val="28"/>
+        </w:rPr>
+        <w:t xml:space="preserve">: When there are no more IF statements containing the variable that is at the front of the conclusion variable queue, that variable is removed. </w:t>
+      </w:r>
+    </w:p>
+    <w:p>
+      <w:pPr>
+        <w:rPr>
+          <w:rFonts w:ascii="Times" w:hAnsi="Times"/>
+          <w:sz w:val="28"/>
+          <w:szCs w:val="28"/>
+        </w:rPr>
+      </w:pPr>
+    </w:p>
+    <w:p>
+      <w:pPr>
+        <w:widowControl w:val="0"/>
+        <w:autoSpaceDE w:val="0"/>
+        <w:autoSpaceDN w:val="0"/>
+        <w:adjustRightInd w:val="0"/>
+        <w:spacing w:after="240"/>
+        <w:rPr>
+          <w:rFonts w:ascii="Times" w:hAnsi="Times"/>
+          <w:sz w:val="28"/>
+          <w:szCs w:val="28"/>
+        </w:rPr>
+      </w:pPr>
+      <w:r>
+        <w:rPr>
+          <w:rFonts w:ascii="Times" w:hAnsi="Times"/>
+          <w:sz w:val="28"/>
+          <w:szCs w:val="28"/>
+        </w:rPr>
+        <w:t>Step 8</w:t>
+      </w:r>
+      <w:r>
+        <w:rPr>
+          <w:rFonts w:ascii="Times" w:hAnsi="Times"/>
+          <w:sz w:val="28"/>
+          <w:szCs w:val="28"/>
+        </w:rPr>
+        <w:t>: If there are no more variables on the conclusion variable queue, end the session. If there are more variables, go to step 3.</w:t>
+      </w:r>
+    </w:p>
+    <w:p>
+      <w:pPr>
+        <w:widowControl w:val="0"/>
+        <w:autoSpaceDE w:val="0"/>
+        <w:autoSpaceDN w:val="0"/>
+        <w:adjustRightInd w:val="0"/>
+        <w:spacing w:after="240"/>
+        <w:rPr>
+          <w:rFonts w:ascii="Times" w:hAnsi="Times"/>
           <w:sz w:val="28"/>
           <w:szCs w:val="28"/>
         </w:rPr>
@@ -4019,6 +6180,232 @@
     </w:lvl>
   </w:abstractNum>
   <w:abstractNum w:abstractNumId="1" w15:restartNumberingAfterBreak="0">
+    <w:nsid w:val="11621615"/>
+    <w:multiLevelType w:val="hybridMultilevel"/>
+    <w:tmpl w:val="A198DD98"/>
+    <w:lvl w:ilvl="0" w:tplc="04090001">
+      <w:start w:val="1"/>
+      <w:numFmt w:val="bullet"/>
+      <w:lvlText w:val=""/>
+      <w:lvlJc w:val="left"/>
+      <w:pPr>
+        <w:ind w:left="1440" w:hanging="360"/>
+      </w:pPr>
+      <w:rPr>
+        <w:rFonts w:ascii="Symbol" w:hAnsi="Symbol" w:hint="default"/>
+      </w:rPr>
+    </w:lvl>
+    <w:lvl w:ilvl="1" w:tplc="04090003" w:tentative="1">
+      <w:start w:val="1"/>
+      <w:numFmt w:val="bullet"/>
+      <w:lvlText w:val="o"/>
+      <w:lvlJc w:val="left"/>
+      <w:pPr>
+        <w:ind w:left="2160" w:hanging="360"/>
+      </w:pPr>
+      <w:rPr>
+        <w:rFonts w:ascii="Courier New" w:hAnsi="Courier New" w:cs="Courier New" w:hint="default"/>
+      </w:rPr>
+    </w:lvl>
+    <w:lvl w:ilvl="2" w:tplc="04090005" w:tentative="1">
+      <w:start w:val="1"/>
+      <w:numFmt w:val="bullet"/>
+      <w:lvlText w:val=""/>
+      <w:lvlJc w:val="left"/>
+      <w:pPr>
+        <w:ind w:left="2880" w:hanging="360"/>
+      </w:pPr>
+      <w:rPr>
+        <w:rFonts w:ascii="Wingdings" w:hAnsi="Wingdings" w:hint="default"/>
+      </w:rPr>
+    </w:lvl>
+    <w:lvl w:ilvl="3" w:tplc="04090001" w:tentative="1">
+      <w:start w:val="1"/>
+      <w:numFmt w:val="bullet"/>
+      <w:lvlText w:val=""/>
+      <w:lvlJc w:val="left"/>
+      <w:pPr>
+        <w:ind w:left="3600" w:hanging="360"/>
+      </w:pPr>
+      <w:rPr>
+        <w:rFonts w:ascii="Symbol" w:hAnsi="Symbol" w:hint="default"/>
+      </w:rPr>
+    </w:lvl>
+    <w:lvl w:ilvl="4" w:tplc="04090003" w:tentative="1">
+      <w:start w:val="1"/>
+      <w:numFmt w:val="bullet"/>
+      <w:lvlText w:val="o"/>
+      <w:lvlJc w:val="left"/>
+      <w:pPr>
+        <w:ind w:left="4320" w:hanging="360"/>
+      </w:pPr>
+      <w:rPr>
+        <w:rFonts w:ascii="Courier New" w:hAnsi="Courier New" w:cs="Courier New" w:hint="default"/>
+      </w:rPr>
+    </w:lvl>
+    <w:lvl w:ilvl="5" w:tplc="04090005" w:tentative="1">
+      <w:start w:val="1"/>
+      <w:numFmt w:val="bullet"/>
+      <w:lvlText w:val=""/>
+      <w:lvlJc w:val="left"/>
+      <w:pPr>
+        <w:ind w:left="5040" w:hanging="360"/>
+      </w:pPr>
+      <w:rPr>
+        <w:rFonts w:ascii="Wingdings" w:hAnsi="Wingdings" w:hint="default"/>
+      </w:rPr>
+    </w:lvl>
+    <w:lvl w:ilvl="6" w:tplc="04090001" w:tentative="1">
+      <w:start w:val="1"/>
+      <w:numFmt w:val="bullet"/>
+      <w:lvlText w:val=""/>
+      <w:lvlJc w:val="left"/>
+      <w:pPr>
+        <w:ind w:left="5760" w:hanging="360"/>
+      </w:pPr>
+      <w:rPr>
+        <w:rFonts w:ascii="Symbol" w:hAnsi="Symbol" w:hint="default"/>
+      </w:rPr>
+    </w:lvl>
+    <w:lvl w:ilvl="7" w:tplc="04090003" w:tentative="1">
+      <w:start w:val="1"/>
+      <w:numFmt w:val="bullet"/>
+      <w:lvlText w:val="o"/>
+      <w:lvlJc w:val="left"/>
+      <w:pPr>
+        <w:ind w:left="6480" w:hanging="360"/>
+      </w:pPr>
+      <w:rPr>
+        <w:rFonts w:ascii="Courier New" w:hAnsi="Courier New" w:cs="Courier New" w:hint="default"/>
+      </w:rPr>
+    </w:lvl>
+    <w:lvl w:ilvl="8" w:tplc="04090005" w:tentative="1">
+      <w:start w:val="1"/>
+      <w:numFmt w:val="bullet"/>
+      <w:lvlText w:val=""/>
+      <w:lvlJc w:val="left"/>
+      <w:pPr>
+        <w:ind w:left="7200" w:hanging="360"/>
+      </w:pPr>
+      <w:rPr>
+        <w:rFonts w:ascii="Wingdings" w:hAnsi="Wingdings" w:hint="default"/>
+      </w:rPr>
+    </w:lvl>
+  </w:abstractNum>
+  <w:abstractNum w:abstractNumId="2" w15:restartNumberingAfterBreak="0">
+    <w:nsid w:val="19632436"/>
+    <w:multiLevelType w:val="hybridMultilevel"/>
+    <w:tmpl w:val="ECBCA4C4"/>
+    <w:lvl w:ilvl="0" w:tplc="04090001">
+      <w:start w:val="1"/>
+      <w:numFmt w:val="bullet"/>
+      <w:lvlText w:val=""/>
+      <w:lvlJc w:val="left"/>
+      <w:pPr>
+        <w:ind w:left="720" w:hanging="360"/>
+      </w:pPr>
+      <w:rPr>
+        <w:rFonts w:ascii="Symbol" w:hAnsi="Symbol" w:hint="default"/>
+      </w:rPr>
+    </w:lvl>
+    <w:lvl w:ilvl="1" w:tplc="04090003" w:tentative="1">
+      <w:start w:val="1"/>
+      <w:numFmt w:val="bullet"/>
+      <w:lvlText w:val="o"/>
+      <w:lvlJc w:val="left"/>
+      <w:pPr>
+        <w:ind w:left="1440" w:hanging="360"/>
+      </w:pPr>
+      <w:rPr>
+        <w:rFonts w:ascii="Courier New" w:hAnsi="Courier New" w:cs="Courier New" w:hint="default"/>
+      </w:rPr>
+    </w:lvl>
+    <w:lvl w:ilvl="2" w:tplc="04090005" w:tentative="1">
+      <w:start w:val="1"/>
+      <w:numFmt w:val="bullet"/>
+      <w:lvlText w:val=""/>
+      <w:lvlJc w:val="left"/>
+      <w:pPr>
+        <w:ind w:left="2160" w:hanging="360"/>
+      </w:pPr>
+      <w:rPr>
+        <w:rFonts w:ascii="Wingdings" w:hAnsi="Wingdings" w:hint="default"/>
+      </w:rPr>
+    </w:lvl>
+    <w:lvl w:ilvl="3" w:tplc="04090001" w:tentative="1">
+      <w:start w:val="1"/>
+      <w:numFmt w:val="bullet"/>
+      <w:lvlText w:val=""/>
+      <w:lvlJc w:val="left"/>
+      <w:pPr>
+        <w:ind w:left="2880" w:hanging="360"/>
+      </w:pPr>
+      <w:rPr>
+        <w:rFonts w:ascii="Symbol" w:hAnsi="Symbol" w:hint="default"/>
+      </w:rPr>
+    </w:lvl>
+    <w:lvl w:ilvl="4" w:tplc="04090003" w:tentative="1">
+      <w:start w:val="1"/>
+      <w:numFmt w:val="bullet"/>
+      <w:lvlText w:val="o"/>
+      <w:lvlJc w:val="left"/>
+      <w:pPr>
+        <w:ind w:left="3600" w:hanging="360"/>
+      </w:pPr>
+      <w:rPr>
+        <w:rFonts w:ascii="Courier New" w:hAnsi="Courier New" w:cs="Courier New" w:hint="default"/>
+      </w:rPr>
+    </w:lvl>
+    <w:lvl w:ilvl="5" w:tplc="04090005" w:tentative="1">
+      <w:start w:val="1"/>
+      <w:numFmt w:val="bullet"/>
+      <w:lvlText w:val=""/>
+      <w:lvlJc w:val="left"/>
+      <w:pPr>
+        <w:ind w:left="4320" w:hanging="360"/>
+      </w:pPr>
+      <w:rPr>
+        <w:rFonts w:ascii="Wingdings" w:hAnsi="Wingdings" w:hint="default"/>
+      </w:rPr>
+    </w:lvl>
+    <w:lvl w:ilvl="6" w:tplc="04090001" w:tentative="1">
+      <w:start w:val="1"/>
+      <w:numFmt w:val="bullet"/>
+      <w:lvlText w:val=""/>
+      <w:lvlJc w:val="left"/>
+      <w:pPr>
+        <w:ind w:left="5040" w:hanging="360"/>
+      </w:pPr>
+      <w:rPr>
+        <w:rFonts w:ascii="Symbol" w:hAnsi="Symbol" w:hint="default"/>
+      </w:rPr>
+    </w:lvl>
+    <w:lvl w:ilvl="7" w:tplc="04090003" w:tentative="1">
+      <w:start w:val="1"/>
+      <w:numFmt w:val="bullet"/>
+      <w:lvlText w:val="o"/>
+      <w:lvlJc w:val="left"/>
+      <w:pPr>
+        <w:ind w:left="5760" w:hanging="360"/>
+      </w:pPr>
+      <w:rPr>
+        <w:rFonts w:ascii="Courier New" w:hAnsi="Courier New" w:cs="Courier New" w:hint="default"/>
+      </w:rPr>
+    </w:lvl>
+    <w:lvl w:ilvl="8" w:tplc="04090005" w:tentative="1">
+      <w:start w:val="1"/>
+      <w:numFmt w:val="bullet"/>
+      <w:lvlText w:val=""/>
+      <w:lvlJc w:val="left"/>
+      <w:pPr>
+        <w:ind w:left="6480" w:hanging="360"/>
+      </w:pPr>
+      <w:rPr>
+        <w:rFonts w:ascii="Wingdings" w:hAnsi="Wingdings" w:hint="default"/>
+      </w:rPr>
+    </w:lvl>
+  </w:abstractNum>
+  <w:abstractNum w:abstractNumId="3" w15:restartNumberingAfterBreak="0">
     <w:nsid w:val="19E47451"/>
     <w:multiLevelType w:val="multilevel"/>
     <w:tmpl w:val="1E2CFAFC"/>
@@ -4158,7 +6545,7 @@
       </w:rPr>
     </w:lvl>
   </w:abstractNum>
-  <w:abstractNum w:abstractNumId="2" w15:restartNumberingAfterBreak="0">
+  <w:abstractNum w:abstractNumId="4" w15:restartNumberingAfterBreak="0">
     <w:nsid w:val="27FE6C2D"/>
     <w:multiLevelType w:val="hybridMultilevel"/>
     <w:tmpl w:val="8DEAD3FE"/>
@@ -4247,7 +6634,7 @@
       </w:pPr>
     </w:lvl>
   </w:abstractNum>
-  <w:abstractNum w:abstractNumId="3" w15:restartNumberingAfterBreak="0">
+  <w:abstractNum w:abstractNumId="5" w15:restartNumberingAfterBreak="0">
     <w:nsid w:val="29FC5C19"/>
     <w:multiLevelType w:val="multilevel"/>
     <w:tmpl w:val="C554A1A0"/>
@@ -4369,7 +6756,7 @@
       </w:pPr>
     </w:lvl>
   </w:abstractNum>
-  <w:abstractNum w:abstractNumId="4" w15:restartNumberingAfterBreak="0">
+  <w:abstractNum w:abstractNumId="6" w15:restartNumberingAfterBreak="0">
     <w:nsid w:val="31676855"/>
     <w:multiLevelType w:val="hybridMultilevel"/>
     <w:tmpl w:val="C71CFC08"/>
@@ -4482,7 +6869,7 @@
       </w:rPr>
     </w:lvl>
   </w:abstractNum>
-  <w:abstractNum w:abstractNumId="5" w15:restartNumberingAfterBreak="0">
+  <w:abstractNum w:abstractNumId="7" w15:restartNumberingAfterBreak="0">
     <w:nsid w:val="36853CBC"/>
     <w:multiLevelType w:val="hybridMultilevel"/>
     <w:tmpl w:val="79F4025C"/>
@@ -4595,7 +6982,96 @@
       </w:rPr>
     </w:lvl>
   </w:abstractNum>
-  <w:abstractNum w:abstractNumId="6" w15:restartNumberingAfterBreak="0">
+  <w:abstractNum w:abstractNumId="8" w15:restartNumberingAfterBreak="0">
+    <w:nsid w:val="42C54C28"/>
+    <w:multiLevelType w:val="hybridMultilevel"/>
+    <w:tmpl w:val="B68EF416"/>
+    <w:lvl w:ilvl="0" w:tplc="0409000F">
+      <w:start w:val="1"/>
+      <w:numFmt w:val="decimal"/>
+      <w:lvlText w:val="%1."/>
+      <w:lvlJc w:val="left"/>
+      <w:pPr>
+        <w:ind w:left="720" w:hanging="360"/>
+      </w:pPr>
+      <w:rPr>
+        <w:rFonts w:hint="default"/>
+      </w:rPr>
+    </w:lvl>
+    <w:lvl w:ilvl="1" w:tplc="04090019">
+      <w:start w:val="1"/>
+      <w:numFmt w:val="lowerLetter"/>
+      <w:lvlText w:val="%2."/>
+      <w:lvlJc w:val="left"/>
+      <w:pPr>
+        <w:ind w:left="1440" w:hanging="360"/>
+      </w:pPr>
+    </w:lvl>
+    <w:lvl w:ilvl="2" w:tplc="0409001B">
+      <w:start w:val="1"/>
+      <w:numFmt w:val="lowerRoman"/>
+      <w:lvlText w:val="%3."/>
+      <w:lvlJc w:val="right"/>
+      <w:pPr>
+        <w:ind w:left="2160" w:hanging="180"/>
+      </w:pPr>
+    </w:lvl>
+    <w:lvl w:ilvl="3" w:tplc="0409000F" w:tentative="1">
+      <w:start w:val="1"/>
+      <w:numFmt w:val="decimal"/>
+      <w:lvlText w:val="%4."/>
+      <w:lvlJc w:val="left"/>
+      <w:pPr>
+        <w:ind w:left="2880" w:hanging="360"/>
+      </w:pPr>
+    </w:lvl>
+    <w:lvl w:ilvl="4" w:tplc="04090019" w:tentative="1">
+      <w:start w:val="1"/>
+      <w:numFmt w:val="lowerLetter"/>
+      <w:lvlText w:val="%5."/>
+      <w:lvlJc w:val="left"/>
+      <w:pPr>
+        <w:ind w:left="3600" w:hanging="360"/>
+      </w:pPr>
+    </w:lvl>
+    <w:lvl w:ilvl="5" w:tplc="0409001B" w:tentative="1">
+      <w:start w:val="1"/>
+      <w:numFmt w:val="lowerRoman"/>
+      <w:lvlText w:val="%6."/>
+      <w:lvlJc w:val="right"/>
+      <w:pPr>
+        <w:ind w:left="4320" w:hanging="180"/>
+      </w:pPr>
+    </w:lvl>
+    <w:lvl w:ilvl="6" w:tplc="0409000F" w:tentative="1">
+      <w:start w:val="1"/>
+      <w:numFmt w:val="decimal"/>
+      <w:lvlText w:val="%7."/>
+      <w:lvlJc w:val="left"/>
+      <w:pPr>
+        <w:ind w:left="5040" w:hanging="360"/>
+      </w:pPr>
+    </w:lvl>
+    <w:lvl w:ilvl="7" w:tplc="04090019" w:tentative="1">
+      <w:start w:val="1"/>
+      <w:numFmt w:val="lowerLetter"/>
+      <w:lvlText w:val="%8."/>
+      <w:lvlJc w:val="left"/>
+      <w:pPr>
+        <w:ind w:left="5760" w:hanging="360"/>
+      </w:pPr>
+    </w:lvl>
+    <w:lvl w:ilvl="8" w:tplc="0409001B" w:tentative="1">
+      <w:start w:val="1"/>
+      <w:numFmt w:val="lowerRoman"/>
+      <w:lvlText w:val="%9."/>
+      <w:lvlJc w:val="right"/>
+      <w:pPr>
+        <w:ind w:left="6480" w:hanging="180"/>
+      </w:pPr>
+    </w:lvl>
+  </w:abstractNum>
+  <w:abstractNum w:abstractNumId="9" w15:restartNumberingAfterBreak="0">
     <w:nsid w:val="4FAE0D55"/>
     <w:multiLevelType w:val="multilevel"/>
     <w:tmpl w:val="64F8DE4E"/>
@@ -4708,7 +7184,7 @@
       </w:pPr>
     </w:lvl>
   </w:abstractNum>
-  <w:abstractNum w:abstractNumId="7" w15:restartNumberingAfterBreak="0">
+  <w:abstractNum w:abstractNumId="10" w15:restartNumberingAfterBreak="0">
     <w:nsid w:val="512408C2"/>
     <w:multiLevelType w:val="hybridMultilevel"/>
     <w:tmpl w:val="64800D6C"/>
@@ -4821,29 +7297,362 @@
       </w:rPr>
     </w:lvl>
   </w:abstractNum>
+  <w:abstractNum w:abstractNumId="11" w15:restartNumberingAfterBreak="0">
+    <w:nsid w:val="625A5507"/>
+    <w:multiLevelType w:val="hybridMultilevel"/>
+    <w:tmpl w:val="37C87C66"/>
+    <w:lvl w:ilvl="0" w:tplc="04090001">
+      <w:start w:val="1"/>
+      <w:numFmt w:val="bullet"/>
+      <w:lvlText w:val=""/>
+      <w:lvlJc w:val="left"/>
+      <w:pPr>
+        <w:ind w:left="720" w:hanging="360"/>
+      </w:pPr>
+      <w:rPr>
+        <w:rFonts w:ascii="Symbol" w:hAnsi="Symbol" w:hint="default"/>
+      </w:rPr>
+    </w:lvl>
+    <w:lvl w:ilvl="1" w:tplc="04090003" w:tentative="1">
+      <w:start w:val="1"/>
+      <w:numFmt w:val="bullet"/>
+      <w:lvlText w:val="o"/>
+      <w:lvlJc w:val="left"/>
+      <w:pPr>
+        <w:ind w:left="1440" w:hanging="360"/>
+      </w:pPr>
+      <w:rPr>
+        <w:rFonts w:ascii="Courier New" w:hAnsi="Courier New" w:cs="Courier New" w:hint="default"/>
+      </w:rPr>
+    </w:lvl>
+    <w:lvl w:ilvl="2" w:tplc="04090005" w:tentative="1">
+      <w:start w:val="1"/>
+      <w:numFmt w:val="bullet"/>
+      <w:lvlText w:val=""/>
+      <w:lvlJc w:val="left"/>
+      <w:pPr>
+        <w:ind w:left="2160" w:hanging="360"/>
+      </w:pPr>
+      <w:rPr>
+        <w:rFonts w:ascii="Wingdings" w:hAnsi="Wingdings" w:hint="default"/>
+      </w:rPr>
+    </w:lvl>
+    <w:lvl w:ilvl="3" w:tplc="04090001" w:tentative="1">
+      <w:start w:val="1"/>
+      <w:numFmt w:val="bullet"/>
+      <w:lvlText w:val=""/>
+      <w:lvlJc w:val="left"/>
+      <w:pPr>
+        <w:ind w:left="2880" w:hanging="360"/>
+      </w:pPr>
+      <w:rPr>
+        <w:rFonts w:ascii="Symbol" w:hAnsi="Symbol" w:hint="default"/>
+      </w:rPr>
+    </w:lvl>
+    <w:lvl w:ilvl="4" w:tplc="04090003" w:tentative="1">
+      <w:start w:val="1"/>
+      <w:numFmt w:val="bullet"/>
+      <w:lvlText w:val="o"/>
+      <w:lvlJc w:val="left"/>
+      <w:pPr>
+        <w:ind w:left="3600" w:hanging="360"/>
+      </w:pPr>
+      <w:rPr>
+        <w:rFonts w:ascii="Courier New" w:hAnsi="Courier New" w:cs="Courier New" w:hint="default"/>
+      </w:rPr>
+    </w:lvl>
+    <w:lvl w:ilvl="5" w:tplc="04090005" w:tentative="1">
+      <w:start w:val="1"/>
+      <w:numFmt w:val="bullet"/>
+      <w:lvlText w:val=""/>
+      <w:lvlJc w:val="left"/>
+      <w:pPr>
+        <w:ind w:left="4320" w:hanging="360"/>
+      </w:pPr>
+      <w:rPr>
+        <w:rFonts w:ascii="Wingdings" w:hAnsi="Wingdings" w:hint="default"/>
+      </w:rPr>
+    </w:lvl>
+    <w:lvl w:ilvl="6" w:tplc="04090001" w:tentative="1">
+      <w:start w:val="1"/>
+      <w:numFmt w:val="bullet"/>
+      <w:lvlText w:val=""/>
+      <w:lvlJc w:val="left"/>
+      <w:pPr>
+        <w:ind w:left="5040" w:hanging="360"/>
+      </w:pPr>
+      <w:rPr>
+        <w:rFonts w:ascii="Symbol" w:hAnsi="Symbol" w:hint="default"/>
+      </w:rPr>
+    </w:lvl>
+    <w:lvl w:ilvl="7" w:tplc="04090003" w:tentative="1">
+      <w:start w:val="1"/>
+      <w:numFmt w:val="bullet"/>
+      <w:lvlText w:val="o"/>
+      <w:lvlJc w:val="left"/>
+      <w:pPr>
+        <w:ind w:left="5760" w:hanging="360"/>
+      </w:pPr>
+      <w:rPr>
+        <w:rFonts w:ascii="Courier New" w:hAnsi="Courier New" w:cs="Courier New" w:hint="default"/>
+      </w:rPr>
+    </w:lvl>
+    <w:lvl w:ilvl="8" w:tplc="04090005" w:tentative="1">
+      <w:start w:val="1"/>
+      <w:numFmt w:val="bullet"/>
+      <w:lvlText w:val=""/>
+      <w:lvlJc w:val="left"/>
+      <w:pPr>
+        <w:ind w:left="6480" w:hanging="360"/>
+      </w:pPr>
+      <w:rPr>
+        <w:rFonts w:ascii="Wingdings" w:hAnsi="Wingdings" w:hint="default"/>
+      </w:rPr>
+    </w:lvl>
+  </w:abstractNum>
+  <w:abstractNum w:abstractNumId="12" w15:restartNumberingAfterBreak="0">
+    <w:nsid w:val="63D11E8D"/>
+    <w:multiLevelType w:val="hybridMultilevel"/>
+    <w:tmpl w:val="8A22D562"/>
+    <w:lvl w:ilvl="0" w:tplc="0409000F">
+      <w:start w:val="1"/>
+      <w:numFmt w:val="decimal"/>
+      <w:lvlText w:val="%1."/>
+      <w:lvlJc w:val="left"/>
+      <w:pPr>
+        <w:ind w:left="720" w:hanging="360"/>
+      </w:pPr>
+      <w:rPr>
+        <w:rFonts w:hint="default"/>
+      </w:rPr>
+    </w:lvl>
+    <w:lvl w:ilvl="1" w:tplc="04090019">
+      <w:start w:val="1"/>
+      <w:numFmt w:val="lowerLetter"/>
+      <w:lvlText w:val="%2."/>
+      <w:lvlJc w:val="left"/>
+      <w:pPr>
+        <w:ind w:left="1440" w:hanging="360"/>
+      </w:pPr>
+    </w:lvl>
+    <w:lvl w:ilvl="2" w:tplc="0409001B" w:tentative="1">
+      <w:start w:val="1"/>
+      <w:numFmt w:val="lowerRoman"/>
+      <w:lvlText w:val="%3."/>
+      <w:lvlJc w:val="right"/>
+      <w:pPr>
+        <w:ind w:left="2160" w:hanging="180"/>
+      </w:pPr>
+    </w:lvl>
+    <w:lvl w:ilvl="3" w:tplc="0409000F" w:tentative="1">
+      <w:start w:val="1"/>
+      <w:numFmt w:val="decimal"/>
+      <w:lvlText w:val="%4."/>
+      <w:lvlJc w:val="left"/>
+      <w:pPr>
+        <w:ind w:left="2880" w:hanging="360"/>
+      </w:pPr>
+    </w:lvl>
+    <w:lvl w:ilvl="4" w:tplc="04090019" w:tentative="1">
+      <w:start w:val="1"/>
+      <w:numFmt w:val="lowerLetter"/>
+      <w:lvlText w:val="%5."/>
+      <w:lvlJc w:val="left"/>
+      <w:pPr>
+        <w:ind w:left="3600" w:hanging="360"/>
+      </w:pPr>
+    </w:lvl>
+    <w:lvl w:ilvl="5" w:tplc="0409001B" w:tentative="1">
+      <w:start w:val="1"/>
+      <w:numFmt w:val="lowerRoman"/>
+      <w:lvlText w:val="%6."/>
+      <w:lvlJc w:val="right"/>
+      <w:pPr>
+        <w:ind w:left="4320" w:hanging="180"/>
+      </w:pPr>
+    </w:lvl>
+    <w:lvl w:ilvl="6" w:tplc="0409000F" w:tentative="1">
+      <w:start w:val="1"/>
+      <w:numFmt w:val="decimal"/>
+      <w:lvlText w:val="%7."/>
+      <w:lvlJc w:val="left"/>
+      <w:pPr>
+        <w:ind w:left="5040" w:hanging="360"/>
+      </w:pPr>
+    </w:lvl>
+    <w:lvl w:ilvl="7" w:tplc="04090019" w:tentative="1">
+      <w:start w:val="1"/>
+      <w:numFmt w:val="lowerLetter"/>
+      <w:lvlText w:val="%8."/>
+      <w:lvlJc w:val="left"/>
+      <w:pPr>
+        <w:ind w:left="5760" w:hanging="360"/>
+      </w:pPr>
+    </w:lvl>
+    <w:lvl w:ilvl="8" w:tplc="0409001B" w:tentative="1">
+      <w:start w:val="1"/>
+      <w:numFmt w:val="lowerRoman"/>
+      <w:lvlText w:val="%9."/>
+      <w:lvlJc w:val="right"/>
+      <w:pPr>
+        <w:ind w:left="6480" w:hanging="180"/>
+      </w:pPr>
+    </w:lvl>
+  </w:abstractNum>
+  <w:abstractNum w:abstractNumId="13" w15:restartNumberingAfterBreak="0">
+    <w:nsid w:val="793365E9"/>
+    <w:multiLevelType w:val="multilevel"/>
+    <w:tmpl w:val="64F8DE4E"/>
+    <w:lvl w:ilvl="0">
+      <w:start w:val="1"/>
+      <w:numFmt w:val="decimal"/>
+      <w:lvlText w:val="%1."/>
+      <w:lvlJc w:val="left"/>
+      <w:pPr>
+        <w:tabs>
+          <w:tab w:val="num" w:pos="720"/>
+        </w:tabs>
+        <w:ind w:left="720" w:hanging="360"/>
+      </w:pPr>
+    </w:lvl>
+    <w:lvl w:ilvl="1">
+      <w:start w:val="1"/>
+      <w:numFmt w:val="decimal"/>
+      <w:lvlText w:val="%2."/>
+      <w:lvlJc w:val="left"/>
+      <w:pPr>
+        <w:tabs>
+          <w:tab w:val="num" w:pos="1080"/>
+        </w:tabs>
+        <w:ind w:left="1080" w:hanging="360"/>
+      </w:pPr>
+    </w:lvl>
+    <w:lvl w:ilvl="2">
+      <w:start w:val="1"/>
+      <w:numFmt w:val="decimal"/>
+      <w:lvlText w:val="%3."/>
+      <w:lvlJc w:val="left"/>
+      <w:pPr>
+        <w:tabs>
+          <w:tab w:val="num" w:pos="1440"/>
+        </w:tabs>
+        <w:ind w:left="1440" w:hanging="360"/>
+      </w:pPr>
+    </w:lvl>
+    <w:lvl w:ilvl="3">
+      <w:start w:val="1"/>
+      <w:numFmt w:val="decimal"/>
+      <w:lvlText w:val="%4."/>
+      <w:lvlJc w:val="left"/>
+      <w:pPr>
+        <w:tabs>
+          <w:tab w:val="num" w:pos="1800"/>
+        </w:tabs>
+        <w:ind w:left="1800" w:hanging="360"/>
+      </w:pPr>
+    </w:lvl>
+    <w:lvl w:ilvl="4">
+      <w:start w:val="1"/>
+      <w:numFmt w:val="decimal"/>
+      <w:lvlText w:val="%5."/>
+      <w:lvlJc w:val="left"/>
+      <w:pPr>
+        <w:tabs>
+          <w:tab w:val="num" w:pos="2160"/>
+        </w:tabs>
+        <w:ind w:left="2160" w:hanging="360"/>
+      </w:pPr>
+    </w:lvl>
+    <w:lvl w:ilvl="5">
+      <w:start w:val="1"/>
+      <w:numFmt w:val="decimal"/>
+      <w:lvlText w:val="%6."/>
+      <w:lvlJc w:val="left"/>
+      <w:pPr>
+        <w:tabs>
+          <w:tab w:val="num" w:pos="2520"/>
+        </w:tabs>
+        <w:ind w:left="2520" w:hanging="360"/>
+      </w:pPr>
+    </w:lvl>
+    <w:lvl w:ilvl="6">
+      <w:start w:val="1"/>
+      <w:numFmt w:val="decimal"/>
+      <w:lvlText w:val="%7."/>
+      <w:lvlJc w:val="left"/>
+      <w:pPr>
+        <w:tabs>
+          <w:tab w:val="num" w:pos="2880"/>
+        </w:tabs>
+        <w:ind w:left="2880" w:hanging="360"/>
+      </w:pPr>
+    </w:lvl>
+    <w:lvl w:ilvl="7">
+      <w:start w:val="1"/>
+      <w:numFmt w:val="decimal"/>
+      <w:lvlText w:val="%8."/>
+      <w:lvlJc w:val="left"/>
+      <w:pPr>
+        <w:tabs>
+          <w:tab w:val="num" w:pos="3240"/>
+        </w:tabs>
+        <w:ind w:left="3240" w:hanging="360"/>
+      </w:pPr>
+    </w:lvl>
+    <w:lvl w:ilvl="8">
+      <w:start w:val="1"/>
+      <w:numFmt w:val="decimal"/>
+      <w:lvlText w:val="%9."/>
+      <w:lvlJc w:val="left"/>
+      <w:pPr>
+        <w:tabs>
+          <w:tab w:val="num" w:pos="3600"/>
+        </w:tabs>
+        <w:ind w:left="3600" w:hanging="360"/>
+      </w:pPr>
+    </w:lvl>
+  </w:abstractNum>
   <w:num w:numId="1">
-    <w:abstractNumId w:val="6"/>
+    <w:abstractNumId w:val="9"/>
   </w:num>
   <w:num w:numId="2">
     <w:abstractNumId w:val="0"/>
   </w:num>
   <w:num w:numId="3">
+    <w:abstractNumId w:val="3"/>
+  </w:num>
+  <w:num w:numId="4">
+    <w:abstractNumId w:val="5"/>
+  </w:num>
+  <w:num w:numId="5">
+    <w:abstractNumId w:val="4"/>
+  </w:num>
+  <w:num w:numId="6">
+    <w:abstractNumId w:val="6"/>
+  </w:num>
+  <w:num w:numId="7">
+    <w:abstractNumId w:val="7"/>
+  </w:num>
+  <w:num w:numId="8">
+    <w:abstractNumId w:val="10"/>
+  </w:num>
+  <w:num w:numId="9">
+    <w:abstractNumId w:val="13"/>
+  </w:num>
+  <w:num w:numId="10">
+    <w:abstractNumId w:val="11"/>
+  </w:num>
+  <w:num w:numId="11">
+    <w:abstractNumId w:val="8"/>
+  </w:num>
+  <w:num w:numId="12">
+    <w:abstractNumId w:val="12"/>
+  </w:num>
+  <w:num w:numId="13">
     <w:abstractNumId w:val="1"/>
   </w:num>
-  <w:num w:numId="4">
-    <w:abstractNumId w:val="3"/>
-  </w:num>
-  <w:num w:numId="5">
+  <w:num w:numId="14">
     <w:abstractNumId w:val="2"/>
-  </w:num>
-  <w:num w:numId="6">
-    <w:abstractNumId w:val="4"/>
-  </w:num>
-  <w:num w:numId="7">
-    <w:abstractNumId w:val="5"/>
-  </w:num>
-  <w:num w:numId="8">
-    <w:abstractNumId w:val="7"/>
   </w:num>
 </w:numbering>
 </file>
@@ -5241,6 +8050,11 @@
   <w:style w:type="paragraph" w:default="1" w:styleId="Normal">
     <w:name w:val="Normal"/>
     <w:qFormat/>
+    <w:rsid w:val="00970254"/>
+    <w:rPr>
+      <w:rFonts w:ascii="Times New Roman" w:eastAsia="Times New Roman" w:hAnsi="Times New Roman" w:cs="Times New Roman"/>
+      <w:lang w:eastAsia="en-US" w:bidi="ar-SA"/>
+    </w:rPr>
   </w:style>
   <w:style w:type="character" w:default="1" w:styleId="DefaultParagraphFont">
     <w:name w:val="Default Paragraph Font"/>
@@ -5339,7 +8153,18 @@
     </w:pPr>
     <w:rPr>
       <w:rFonts w:asciiTheme="minorHAnsi" w:eastAsiaTheme="minorHAnsi" w:hAnsiTheme="minorHAnsi" w:cstheme="minorBidi"/>
-      <w:lang w:eastAsia="en-US" w:bidi="ar-SA"/>
+    </w:rPr>
+  </w:style>
+  <w:style w:type="character" w:styleId="Hyperlink">
+    <w:name w:val="Hyperlink"/>
+    <w:basedOn w:val="DefaultParagraphFont"/>
+    <w:uiPriority w:val="99"/>
+    <w:semiHidden/>
+    <w:unhideWhenUsed/>
+    <w:rsid w:val="00970254"/>
+    <w:rPr>
+      <w:color w:val="0000FF"/>
+      <w:u w:val="single"/>
     </w:rPr>
   </w:style>
 </w:styles>

</xml_diff>